<commit_message>
Anpassungen an den Dokumenten zur Wissensdatenbank
</commit_message>
<xml_diff>
--- a/Documents/S4U & 4PLAN/4PLAN Everything Buddy.docx
+++ b/Documents/S4U & 4PLAN/4PLAN Everything Buddy.docx
@@ -423,7 +423,7 @@
           <w:r>
             <w:fldChar w:fldCharType="separate"/>
           </w:r>
-          <w:hyperlink w:anchor="_Toc203491380" w:history="1">
+          <w:hyperlink w:anchor="_Toc203551299" w:history="1">
             <w:r>
               <w:rPr>
                 <w:rStyle w:val="Hyperlink"/>
@@ -450,7 +450,7 @@
                 <w:noProof/>
                 <w:lang w:val="en-US"/>
               </w:rPr>
-              <w:t>Einleitung</w:t>
+              <w:t>Einleitung / Überblick</w:t>
             </w:r>
             <w:r>
               <w:rPr>
@@ -471,7 +471,7 @@
                 <w:noProof/>
                 <w:webHidden/>
               </w:rPr>
-              <w:instrText xml:space="preserve"> PAGEREF _Toc203491380 \h </w:instrText>
+              <w:instrText xml:space="preserve"> PAGEREF _Toc203551299 \h </w:instrText>
             </w:r>
             <w:r>
               <w:rPr>
@@ -518,7 +518,7 @@
               <w14:ligatures w14:val="standardContextual"/>
             </w:rPr>
           </w:pPr>
-          <w:hyperlink w:anchor="_Toc203491381" w:history="1">
+          <w:hyperlink w:anchor="_Toc203551300" w:history="1">
             <w:r>
               <w:rPr>
                 <w:rStyle w:val="Hyperlink"/>
@@ -566,7 +566,7 @@
                 <w:noProof/>
                 <w:webHidden/>
               </w:rPr>
-              <w:instrText xml:space="preserve"> PAGEREF _Toc203491381 \h </w:instrText>
+              <w:instrText xml:space="preserve"> PAGEREF _Toc203551300 \h </w:instrText>
             </w:r>
             <w:r>
               <w:rPr>
@@ -613,7 +613,7 @@
               <w14:ligatures w14:val="standardContextual"/>
             </w:rPr>
           </w:pPr>
-          <w:hyperlink w:anchor="_Toc203491382" w:history="1">
+          <w:hyperlink w:anchor="_Toc203551301" w:history="1">
             <w:r>
               <w:rPr>
                 <w:rStyle w:val="Hyperlink"/>
@@ -658,7 +658,7 @@
                 <w:noProof/>
                 <w:webHidden/>
               </w:rPr>
-              <w:instrText xml:space="preserve"> PAGEREF _Toc203491382 \h </w:instrText>
+              <w:instrText xml:space="preserve"> PAGEREF _Toc203551301 \h </w:instrText>
             </w:r>
             <w:r>
               <w:rPr>
@@ -705,7 +705,7 @@
               <w14:ligatures w14:val="standardContextual"/>
             </w:rPr>
           </w:pPr>
-          <w:hyperlink w:anchor="_Toc203491383" w:history="1">
+          <w:hyperlink w:anchor="_Toc203551302" w:history="1">
             <w:r>
               <w:rPr>
                 <w:rStyle w:val="Hyperlink"/>
@@ -750,7 +750,7 @@
                 <w:noProof/>
                 <w:webHidden/>
               </w:rPr>
-              <w:instrText xml:space="preserve"> PAGEREF _Toc203491383 \h </w:instrText>
+              <w:instrText xml:space="preserve"> PAGEREF _Toc203551302 \h </w:instrText>
             </w:r>
             <w:r>
               <w:rPr>
@@ -797,7 +797,7 @@
               <w14:ligatures w14:val="standardContextual"/>
             </w:rPr>
           </w:pPr>
-          <w:hyperlink w:anchor="_Toc203491384" w:history="1">
+          <w:hyperlink w:anchor="_Toc203551303" w:history="1">
             <w:r>
               <w:rPr>
                 <w:rStyle w:val="Hyperlink"/>
@@ -842,7 +842,7 @@
                 <w:noProof/>
                 <w:webHidden/>
               </w:rPr>
-              <w:instrText xml:space="preserve"> PAGEREF _Toc203491384 \h </w:instrText>
+              <w:instrText xml:space="preserve"> PAGEREF _Toc203551303 \h </w:instrText>
             </w:r>
             <w:r>
               <w:rPr>
@@ -889,7 +889,7 @@
               <w14:ligatures w14:val="standardContextual"/>
             </w:rPr>
           </w:pPr>
-          <w:hyperlink w:anchor="_Toc203491385" w:history="1">
+          <w:hyperlink w:anchor="_Toc203551304" w:history="1">
             <w:r>
               <w:rPr>
                 <w:rStyle w:val="Hyperlink"/>
@@ -934,7 +934,7 @@
                 <w:noProof/>
                 <w:webHidden/>
               </w:rPr>
-              <w:instrText xml:space="preserve"> PAGEREF _Toc203491385 \h </w:instrText>
+              <w:instrText xml:space="preserve"> PAGEREF _Toc203551304 \h </w:instrText>
             </w:r>
             <w:r>
               <w:rPr>
@@ -981,7 +981,7 @@
               <w14:ligatures w14:val="standardContextual"/>
             </w:rPr>
           </w:pPr>
-          <w:hyperlink w:anchor="_Toc203491386" w:history="1">
+          <w:hyperlink w:anchor="_Toc203551305" w:history="1">
             <w:r>
               <w:rPr>
                 <w:rStyle w:val="Hyperlink"/>
@@ -1026,7 +1026,7 @@
                 <w:noProof/>
                 <w:webHidden/>
               </w:rPr>
-              <w:instrText xml:space="preserve"> PAGEREF _Toc203491386 \h </w:instrText>
+              <w:instrText xml:space="preserve"> PAGEREF _Toc203551305 \h </w:instrText>
             </w:r>
             <w:r>
               <w:rPr>
@@ -1073,7 +1073,7 @@
               <w14:ligatures w14:val="standardContextual"/>
             </w:rPr>
           </w:pPr>
-          <w:hyperlink w:anchor="_Toc203491387" w:history="1">
+          <w:hyperlink w:anchor="_Toc203551306" w:history="1">
             <w:r>
               <w:rPr>
                 <w:rStyle w:val="Hyperlink"/>
@@ -1118,7 +1118,7 @@
                 <w:noProof/>
                 <w:webHidden/>
               </w:rPr>
-              <w:instrText xml:space="preserve"> PAGEREF _Toc203491387 \h </w:instrText>
+              <w:instrText xml:space="preserve"> PAGEREF _Toc203551306 \h </w:instrText>
             </w:r>
             <w:r>
               <w:rPr>
@@ -1165,7 +1165,7 @@
               <w14:ligatures w14:val="standardContextual"/>
             </w:rPr>
           </w:pPr>
-          <w:hyperlink w:anchor="_Toc203491388" w:history="1">
+          <w:hyperlink w:anchor="_Toc203551307" w:history="1">
             <w:r>
               <w:rPr>
                 <w:rStyle w:val="Hyperlink"/>
@@ -1210,7 +1210,7 @@
                 <w:noProof/>
                 <w:webHidden/>
               </w:rPr>
-              <w:instrText xml:space="preserve"> PAGEREF _Toc203491388 \h </w:instrText>
+              <w:instrText xml:space="preserve"> PAGEREF _Toc203551307 \h </w:instrText>
             </w:r>
             <w:r>
               <w:rPr>
@@ -1257,7 +1257,7 @@
               <w14:ligatures w14:val="standardContextual"/>
             </w:rPr>
           </w:pPr>
-          <w:hyperlink w:anchor="_Toc203491389" w:history="1">
+          <w:hyperlink w:anchor="_Toc203551308" w:history="1">
             <w:r>
               <w:rPr>
                 <w:rStyle w:val="Hyperlink"/>
@@ -1302,7 +1302,7 @@
                 <w:noProof/>
                 <w:webHidden/>
               </w:rPr>
-              <w:instrText xml:space="preserve"> PAGEREF _Toc203491389 \h </w:instrText>
+              <w:instrText xml:space="preserve"> PAGEREF _Toc203551308 \h </w:instrText>
             </w:r>
             <w:r>
               <w:rPr>
@@ -1349,7 +1349,7 @@
               <w14:ligatures w14:val="standardContextual"/>
             </w:rPr>
           </w:pPr>
-          <w:hyperlink w:anchor="_Toc203491390" w:history="1">
+          <w:hyperlink w:anchor="_Toc203551309" w:history="1">
             <w:r>
               <w:rPr>
                 <w:rStyle w:val="Hyperlink"/>
@@ -1394,7 +1394,7 @@
                 <w:noProof/>
                 <w:webHidden/>
               </w:rPr>
-              <w:instrText xml:space="preserve"> PAGEREF _Toc203491390 \h </w:instrText>
+              <w:instrText xml:space="preserve"> PAGEREF _Toc203551309 \h </w:instrText>
             </w:r>
             <w:r>
               <w:rPr>
@@ -1441,7 +1441,7 @@
               <w14:ligatures w14:val="standardContextual"/>
             </w:rPr>
           </w:pPr>
-          <w:hyperlink w:anchor="_Toc203491391" w:history="1">
+          <w:hyperlink w:anchor="_Toc203551310" w:history="1">
             <w:r>
               <w:rPr>
                 <w:rStyle w:val="Hyperlink"/>
@@ -1486,7 +1486,7 @@
                 <w:noProof/>
                 <w:webHidden/>
               </w:rPr>
-              <w:instrText xml:space="preserve"> PAGEREF _Toc203491391 \h </w:instrText>
+              <w:instrText xml:space="preserve"> PAGEREF _Toc203551310 \h </w:instrText>
             </w:r>
             <w:r>
               <w:rPr>
@@ -1533,7 +1533,7 @@
               <w14:ligatures w14:val="standardContextual"/>
             </w:rPr>
           </w:pPr>
-          <w:hyperlink w:anchor="_Toc203491392" w:history="1">
+          <w:hyperlink w:anchor="_Toc203551311" w:history="1">
             <w:r>
               <w:rPr>
                 <w:rStyle w:val="Hyperlink"/>
@@ -1578,7 +1578,7 @@
                 <w:noProof/>
                 <w:webHidden/>
               </w:rPr>
-              <w:instrText xml:space="preserve"> PAGEREF _Toc203491392 \h </w:instrText>
+              <w:instrText xml:space="preserve"> PAGEREF _Toc203551311 \h </w:instrText>
             </w:r>
             <w:r>
               <w:rPr>
@@ -1625,7 +1625,7 @@
               <w14:ligatures w14:val="standardContextual"/>
             </w:rPr>
           </w:pPr>
-          <w:hyperlink w:anchor="_Toc203491393" w:history="1">
+          <w:hyperlink w:anchor="_Toc203551312" w:history="1">
             <w:r>
               <w:rPr>
                 <w:rStyle w:val="Hyperlink"/>
@@ -1670,7 +1670,7 @@
                 <w:noProof/>
                 <w:webHidden/>
               </w:rPr>
-              <w:instrText xml:space="preserve"> PAGEREF _Toc203491393 \h </w:instrText>
+              <w:instrText xml:space="preserve"> PAGEREF _Toc203551312 \h </w:instrText>
             </w:r>
             <w:r>
               <w:rPr>
@@ -1717,7 +1717,7 @@
               <w14:ligatures w14:val="standardContextual"/>
             </w:rPr>
           </w:pPr>
-          <w:hyperlink w:anchor="_Toc203491394" w:history="1">
+          <w:hyperlink w:anchor="_Toc203551313" w:history="1">
             <w:r>
               <w:rPr>
                 <w:rStyle w:val="Hyperlink"/>
@@ -1762,7 +1762,7 @@
                 <w:noProof/>
                 <w:webHidden/>
               </w:rPr>
-              <w:instrText xml:space="preserve"> PAGEREF _Toc203491394 \h </w:instrText>
+              <w:instrText xml:space="preserve"> PAGEREF _Toc203551313 \h </w:instrText>
             </w:r>
             <w:r>
               <w:rPr>
@@ -1809,7 +1809,7 @@
               <w14:ligatures w14:val="standardContextual"/>
             </w:rPr>
           </w:pPr>
-          <w:hyperlink w:anchor="_Toc203491395" w:history="1">
+          <w:hyperlink w:anchor="_Toc203551314" w:history="1">
             <w:r>
               <w:rPr>
                 <w:rStyle w:val="Hyperlink"/>
@@ -1854,7 +1854,7 @@
                 <w:noProof/>
                 <w:webHidden/>
               </w:rPr>
-              <w:instrText xml:space="preserve"> PAGEREF _Toc203491395 \h </w:instrText>
+              <w:instrText xml:space="preserve"> PAGEREF _Toc203551314 \h </w:instrText>
             </w:r>
             <w:r>
               <w:rPr>
@@ -1875,6 +1875,99 @@
                 <w:webHidden/>
               </w:rPr>
               <w:t>10</w:t>
+            </w:r>
+            <w:r>
+              <w:rPr>
+                <w:noProof/>
+                <w:webHidden/>
+              </w:rPr>
+              <w:fldChar w:fldCharType="end"/>
+            </w:r>
+          </w:hyperlink>
+        </w:p>
+        <w:p>
+          <w:pPr>
+            <w:pStyle w:val="Verzeichnis1"/>
+            <w:tabs>
+              <w:tab w:val="left" w:pos="480"/>
+            </w:tabs>
+            <w:rPr>
+              <w:rFonts w:asciiTheme="minorHAnsi" w:eastAsiaTheme="minorEastAsia" w:hAnsiTheme="minorHAnsi"/>
+              <w:b w:val="0"/>
+              <w:noProof/>
+              <w:kern w:val="2"/>
+              <w:szCs w:val="24"/>
+              <w:lang w:eastAsia="de-DE"/>
+              <w14:ligatures w14:val="standardContextual"/>
+            </w:rPr>
+          </w:pPr>
+          <w:hyperlink w:anchor="_Toc203551315" w:history="1">
+            <w:r>
+              <w:rPr>
+                <w:rStyle w:val="Hyperlink"/>
+                <w:noProof/>
+              </w:rPr>
+              <w:t>3</w:t>
+            </w:r>
+            <w:r>
+              <w:rPr>
+                <w:rFonts w:asciiTheme="minorHAnsi" w:eastAsiaTheme="minorEastAsia" w:hAnsiTheme="minorHAnsi"/>
+                <w:b w:val="0"/>
+                <w:noProof/>
+                <w:kern w:val="2"/>
+                <w:szCs w:val="24"/>
+                <w:lang w:eastAsia="de-DE"/>
+                <w14:ligatures w14:val="standardContextual"/>
+              </w:rPr>
+              <w:tab/>
+            </w:r>
+            <w:r>
+              <w:rPr>
+                <w:rStyle w:val="Hyperlink"/>
+                <w:noProof/>
+              </w:rPr>
+              <w:t>Tipps und Tricks</w:t>
+            </w:r>
+            <w:r>
+              <w:rPr>
+                <w:noProof/>
+                <w:webHidden/>
+              </w:rPr>
+              <w:tab/>
+            </w:r>
+            <w:r>
+              <w:rPr>
+                <w:noProof/>
+                <w:webHidden/>
+              </w:rPr>
+              <w:fldChar w:fldCharType="begin"/>
+            </w:r>
+            <w:r>
+              <w:rPr>
+                <w:noProof/>
+                <w:webHidden/>
+              </w:rPr>
+              <w:instrText xml:space="preserve"> PAGEREF _Toc203551315 \h </w:instrText>
+            </w:r>
+            <w:r>
+              <w:rPr>
+                <w:noProof/>
+                <w:webHidden/>
+              </w:rPr>
+            </w:r>
+            <w:r>
+              <w:rPr>
+                <w:noProof/>
+                <w:webHidden/>
+              </w:rPr>
+              <w:fldChar w:fldCharType="separate"/>
+            </w:r>
+            <w:r>
+              <w:rPr>
+                <w:noProof/>
+                <w:webHidden/>
+              </w:rPr>
+              <w:t>11</w:t>
             </w:r>
             <w:r>
               <w:rPr>
@@ -1903,7 +1996,7 @@
           <w:lang w:val="en-US"/>
         </w:rPr>
       </w:pPr>
-      <w:bookmarkStart w:id="1" w:name="_Toc203491380"/>
+      <w:bookmarkStart w:id="1" w:name="_Toc203551299"/>
       <w:proofErr w:type="spellStart"/>
       <w:r>
         <w:rPr>
@@ -1912,14 +2005,28 @@
         <w:lastRenderedPageBreak/>
         <w:t>Einleitung</w:t>
       </w:r>
-      <w:bookmarkEnd w:id="1"/>
       <w:proofErr w:type="spellEnd"/>
-    </w:p>
-    <w:p>
-      <w:pPr>
+      <w:r>
         <w:rPr>
           <w:lang w:val="en-US"/>
         </w:rPr>
+        <w:t xml:space="preserve"> / </w:t>
+      </w:r>
+      <w:proofErr w:type="spellStart"/>
+      <w:r>
+        <w:rPr>
+          <w:lang w:val="en-US"/>
+        </w:rPr>
+        <w:t>Überblick</w:t>
+      </w:r>
+      <w:bookmarkEnd w:id="1"/>
+      <w:proofErr w:type="spellEnd"/>
+    </w:p>
+    <w:p>
+      <w:pPr>
+        <w:rPr>
+          <w:lang w:val="en-US"/>
+        </w:rPr>
       </w:pPr>
     </w:p>
     <w:p>
@@ -1942,7 +2049,13 @@
     </w:p>
     <w:p>
       <w:r>
-        <w:t>Das System hat folgende Funktionen:</w:t>
+        <w:t xml:space="preserve">Das System hat folgende </w:t>
+      </w:r>
+      <w:r>
+        <w:t xml:space="preserve">Fähigkeiten und </w:t>
+      </w:r>
+      <w:r>
+        <w:t>Funktionen:</w:t>
       </w:r>
     </w:p>
     <w:p>
@@ -2049,7 +2162,7 @@
           <w:lang w:val="en-US"/>
         </w:rPr>
       </w:pPr>
-      <w:bookmarkStart w:id="2" w:name="_Toc203491381"/>
+      <w:bookmarkStart w:id="2" w:name="_Toc203551300"/>
       <w:r>
         <w:rPr>
           <w:lang w:val="en-US"/>
@@ -2074,7 +2187,7 @@
           <w:noProof/>
         </w:rPr>
       </w:pPr>
-      <w:bookmarkStart w:id="3" w:name="_Toc203491382"/>
+      <w:bookmarkStart w:id="3" w:name="_Toc203551301"/>
       <w:r>
         <w:rPr>
           <w:noProof/>
@@ -2184,7 +2297,7 @@
           <w:noProof/>
         </w:rPr>
       </w:pPr>
-      <w:bookmarkStart w:id="4" w:name="_Toc203491383"/>
+      <w:bookmarkStart w:id="4" w:name="_Toc203551302"/>
       <w:r>
         <w:rPr>
           <w:noProof/>
@@ -2352,7 +2465,7 @@
       <w:pPr>
         <w:pStyle w:val="berschrift2"/>
       </w:pPr>
-      <w:bookmarkStart w:id="5" w:name="_Toc203491384"/>
+      <w:bookmarkStart w:id="5" w:name="_Toc203551303"/>
       <w:r>
         <w:t>Mit Knowledge Fields arbeiten</w:t>
       </w:r>
@@ -2413,7 +2526,7 @@
       <w:pPr>
         <w:pStyle w:val="berschrift2"/>
       </w:pPr>
-      <w:bookmarkStart w:id="6" w:name="_Toc203491385"/>
+      <w:bookmarkStart w:id="6" w:name="_Toc203551304"/>
       <w:r>
         <w:t>Mit hochgeladenen Dateien arbeiten</w:t>
       </w:r>
@@ -2438,7 +2551,7 @@
       <w:pPr>
         <w:pStyle w:val="berschrift3"/>
       </w:pPr>
-      <w:bookmarkStart w:id="7" w:name="_Toc203491386"/>
+      <w:bookmarkStart w:id="7" w:name="_Toc203551305"/>
       <w:r>
         <w:t>Excel- und CSV Dateien</w:t>
       </w:r>
@@ -2765,7 +2878,7 @@
       <w:pPr>
         <w:pStyle w:val="berschrift3"/>
       </w:pPr>
-      <w:bookmarkStart w:id="8" w:name="_Toc203491387"/>
+      <w:bookmarkStart w:id="8" w:name="_Toc203551306"/>
       <w:r>
         <w:t>PDF- und Word-Dateien</w:t>
       </w:r>
@@ -2828,7 +2941,7 @@
       <w:pPr>
         <w:pStyle w:val="berschrift3"/>
       </w:pPr>
-      <w:bookmarkStart w:id="9" w:name="_Toc203491388"/>
+      <w:bookmarkStart w:id="9" w:name="_Toc203551307"/>
       <w:r>
         <w:lastRenderedPageBreak/>
         <w:t>Text- und SQL-Dateien</w:t>
@@ -2849,7 +2962,7 @@
       <w:pPr>
         <w:pStyle w:val="berschrift3"/>
       </w:pPr>
-      <w:bookmarkStart w:id="10" w:name="_Toc203491389"/>
+      <w:bookmarkStart w:id="10" w:name="_Toc203551308"/>
       <w:r>
         <w:t>Bild-Dateien</w:t>
       </w:r>
@@ -2864,7 +2977,7 @@
       <w:pPr>
         <w:pStyle w:val="berschrift3"/>
       </w:pPr>
-      <w:bookmarkStart w:id="11" w:name="_Toc203491390"/>
+      <w:bookmarkStart w:id="11" w:name="_Toc203551309"/>
       <w:r>
         <w:t>Bild-Generierung</w:t>
       </w:r>
@@ -2994,7 +3107,7 @@
       <w:pPr>
         <w:pStyle w:val="berschrift2"/>
       </w:pPr>
-      <w:bookmarkStart w:id="12" w:name="_Toc203491391"/>
+      <w:bookmarkStart w:id="12" w:name="_Toc203551310"/>
       <w:r>
         <w:lastRenderedPageBreak/>
         <w:t>Favoriten</w:t>
@@ -3112,7 +3225,7 @@
       <w:pPr>
         <w:pStyle w:val="berschrift2"/>
       </w:pPr>
-      <w:bookmarkStart w:id="13" w:name="_Toc203491392"/>
+      <w:bookmarkStart w:id="13" w:name="_Toc203551311"/>
       <w:r>
         <w:t>Historie</w:t>
       </w:r>
@@ -3145,7 +3258,7 @@
       <w:pPr>
         <w:pStyle w:val="berschrift2"/>
       </w:pPr>
-      <w:bookmarkStart w:id="14" w:name="_Toc203491393"/>
+      <w:bookmarkStart w:id="14" w:name="_Toc203551312"/>
       <w:r>
         <w:t>PDF-Export</w:t>
       </w:r>
@@ -3165,7 +3278,7 @@
       <w:pPr>
         <w:pStyle w:val="berschrift2"/>
       </w:pPr>
-      <w:bookmarkStart w:id="15" w:name="_Toc203491394"/>
+      <w:bookmarkStart w:id="15" w:name="_Toc203551313"/>
       <w:proofErr w:type="spellStart"/>
       <w:r>
         <w:lastRenderedPageBreak/>
@@ -3219,7 +3332,7 @@
       <w:pPr>
         <w:pStyle w:val="berschrift2"/>
       </w:pPr>
-      <w:bookmarkStart w:id="16" w:name="_Toc203491395"/>
+      <w:bookmarkStart w:id="16" w:name="_Toc203551314"/>
       <w:r>
         <w:t>Neuer Dialog</w:t>
       </w:r>
@@ -3239,10 +3352,12 @@
       <w:pPr>
         <w:pStyle w:val="berschrift1"/>
       </w:pPr>
+      <w:bookmarkStart w:id="17" w:name="_Toc203551315"/>
       <w:r>
         <w:lastRenderedPageBreak/>
         <w:t>Tipps und Tricks</w:t>
       </w:r>
+      <w:bookmarkEnd w:id="17"/>
     </w:p>
     <w:p>
       <w:r>
@@ -3266,15 +3381,13 @@
         </w:numPr>
       </w:pPr>
       <w:r>
-        <w:t xml:space="preserve">Wenn Sie eine Frage stellen, für die Sie unbedingt im Web nach einer Antwort suchen lassen möchten, merken Sie es in der Frage an: „Suche im Web </w:t>
-      </w:r>
-      <w:proofErr w:type="gramStart"/>
-      <w:r>
-        <w:t>nach..</w:t>
-      </w:r>
-      <w:proofErr w:type="gramEnd"/>
-      <w:r>
-        <w:t>:“</w:t>
+        <w:t>Wenn Sie eine Frage stellen, für die Sie unbedingt im Web nach einer Antwort suchen lassen möchten, merken Sie es in der Frage an: „Suche im Web nach</w:t>
+      </w:r>
+      <w:r>
+        <w:t>…</w:t>
+      </w:r>
+      <w:r>
+        <w:t>“</w:t>
       </w:r>
     </w:p>
     <w:p>
@@ -3294,7 +3407,16 @@
       </w:r>
       <w:proofErr w:type="gramEnd"/>
       <w:r>
-        <w:t xml:space="preserve"> wie „4PLAN“ oder „Software4You“ in Ihrer Frage: „Welche Dienstwagen sind bei Software4You erlaubt?“</w:t>
+        <w:t xml:space="preserve"> </w:t>
+      </w:r>
+      <w:r>
+        <w:t>wie „4PLAN“ oder „Software4You“ in Ihrer Frage</w:t>
+      </w:r>
+      <w:r>
+        <w:t>, z.B.</w:t>
+      </w:r>
+      <w:r>
+        <w:t>: „Welche Dienstwagen sind bei Software4You erlaubt?“</w:t>
       </w:r>
     </w:p>
     <w:p>
@@ -3326,7 +3448,58 @@
         </w:numPr>
       </w:pPr>
       <w:r>
-        <w:t xml:space="preserve">Wenn der 4PLAN Buddy auf eine Frage, die sich auf die Wissensdatenbank </w:t>
+        <w:t xml:space="preserve">Bedenken Sie, dass der </w:t>
+      </w:r>
+      <w:r>
+        <w:t xml:space="preserve">4PLAN </w:t>
+      </w:r>
+      <w:proofErr w:type="spellStart"/>
+      <w:r>
+        <w:t>Everything</w:t>
+      </w:r>
+      <w:proofErr w:type="spellEnd"/>
+      <w:r>
+        <w:t xml:space="preserve"> Buddy</w:t>
+      </w:r>
+      <w:r>
+        <w:t xml:space="preserve"> die Wissensbereiche („Knowledge Fields“) nur verwendet, wenn Sie keine Datei hochgeladen haben! Wenn Sie z.B. eine Excel- oder PDF-Datei hochgeladen haben, bezieht der </w:t>
+      </w:r>
+      <w:r>
+        <w:t xml:space="preserve">4PLAN </w:t>
+      </w:r>
+      <w:proofErr w:type="spellStart"/>
+      <w:r>
+        <w:t>Everything</w:t>
+      </w:r>
+      <w:proofErr w:type="spellEnd"/>
+      <w:r>
+        <w:t xml:space="preserve"> Buddy</w:t>
+      </w:r>
+      <w:r>
+        <w:t xml:space="preserve"> alle Fragen auf diese Datei und wird NICHT auf die interne Wissensdatenbank oder das Web zugreifen.</w:t>
+      </w:r>
+    </w:p>
+    <w:p>
+      <w:pPr>
+        <w:pStyle w:val="Listenabsatz"/>
+        <w:numPr>
+          <w:ilvl w:val="0"/>
+          <w:numId w:val="7"/>
+        </w:numPr>
+      </w:pPr>
+      <w:r>
+        <w:t xml:space="preserve">Wenn der 4PLAN </w:t>
+      </w:r>
+      <w:proofErr w:type="spellStart"/>
+      <w:r>
+        <w:t>Everything</w:t>
+      </w:r>
+      <w:proofErr w:type="spellEnd"/>
+      <w:r>
+        <w:t xml:space="preserve"> </w:t>
+      </w:r>
+      <w:r>
+        <w:t xml:space="preserve">Buddy auf eine Frage, die sich auf die Wissensdatenbank </w:t>
       </w:r>
       <w:r>
         <w:t>bezieht</w:t>
@@ -3343,11 +3516,9 @@
       <w:r>
         <w:t xml:space="preserve">. Manchmal ist es dann eine gute Idee, die Option </w:t>
       </w:r>
-      <w:proofErr w:type="gramStart"/>
-      <w:r>
-        <w:t>zum umformulieren</w:t>
-      </w:r>
-      <w:proofErr w:type="gramEnd"/>
+      <w:r>
+        <w:t>zum Umformulieren</w:t>
+      </w:r>
       <w:r>
         <w:t xml:space="preserve"> der Antwort zu wählen</w:t>
       </w:r>
@@ -6444,10 +6615,6 @@
 </file>
 
 <file path=customXml/item1.xml><?xml version="1.0" encoding="utf-8"?>
-<b:Sources xmlns:b="http://schemas.openxmlformats.org/officeDocument/2006/bibliography" xmlns="http://schemas.openxmlformats.org/officeDocument/2006/bibliography" SelectedStyle="\APASixthEditionOfficeOnline.xsl" StyleName="APA" Version="6"/>
-</file>
-
-<file path=customXml/item2.xml><?xml version="1.0" encoding="utf-8"?>
 <p:properties xmlns:p="http://schemas.microsoft.com/office/2006/metadata/properties" xmlns:xsi="http://www.w3.org/2001/XMLSchema-instance" xmlns:pc="http://schemas.microsoft.com/office/infopath/2007/PartnerControls">
   <documentManagement>
     <TaxCatchAll xmlns="3813cbdb-d7bd-457a-aba1-60202bdee994" xsi:nil="true"/>
@@ -6458,16 +6625,11 @@
 </p:properties>
 </file>
 
-<file path=customXml/item3.xml><?xml version="1.0" encoding="utf-8"?>
-<?mso-contentType ?>
-<FormTemplates xmlns="http://schemas.microsoft.com/sharepoint/v3/contenttype/forms">
-  <Display>DocumentLibraryForm</Display>
-  <Edit>DocumentLibraryForm</Edit>
-  <New>DocumentLibraryForm</New>
-</FormTemplates>
+<file path=customXml/item2.xml><?xml version="1.0" encoding="utf-8"?>
+<b:Sources xmlns:b="http://schemas.openxmlformats.org/officeDocument/2006/bibliography" xmlns="http://schemas.openxmlformats.org/officeDocument/2006/bibliography" SelectedStyle="\APASixthEditionOfficeOnline.xsl" StyleName="APA" Version="6"/>
 </file>
 
-<file path=customXml/item4.xml><?xml version="1.0" encoding="utf-8"?>
+<file path=customXml/item3.xml><?xml version="1.0" encoding="utf-8"?>
 <ct:contentTypeSchema xmlns:ct="http://schemas.microsoft.com/office/2006/metadata/contentType" xmlns:ma="http://schemas.microsoft.com/office/2006/metadata/properties/metaAttributes" ct:_="" ma:_="" ma:contentTypeName="Dokument" ma:contentTypeID="0x010100981E2550DC8BB949BA77AEBDE69BAC6B" ma:contentTypeVersion="17" ma:contentTypeDescription="Ein neues Dokument erstellen." ma:contentTypeScope="" ma:versionID="cbe047097f734f82632806efaf60917c">
   <xsd:schema xmlns:xsd="http://www.w3.org/2001/XMLSchema" xmlns:xs="http://www.w3.org/2001/XMLSchema" xmlns:p="http://schemas.microsoft.com/office/2006/metadata/properties" xmlns:ns2="c12d018c-ed76-4505-91c1-1016dba2d756" xmlns:ns3="3813cbdb-d7bd-457a-aba1-60202bdee994" targetNamespace="http://schemas.microsoft.com/office/2006/metadata/properties" ma:root="true" ma:fieldsID="4fa900ee6f5d5a91e50e36e6f4250273" ns2:_="" ns3:_="">
     <xsd:import namespace="c12d018c-ed76-4505-91c1-1016dba2d756"/>
@@ -6716,15 +6878,16 @@
 </ct:contentTypeSchema>
 </file>
 
-<file path=customXml/itemProps1.xml><?xml version="1.0" encoding="utf-8"?>
-<ds:datastoreItem xmlns:ds="http://schemas.openxmlformats.org/officeDocument/2006/customXml" ds:itemID="{50434641-B460-40E6-8508-32C3749E182A}">
-  <ds:schemaRefs>
-    <ds:schemaRef ds:uri="http://schemas.openxmlformats.org/officeDocument/2006/bibliography"/>
-  </ds:schemaRefs>
-</ds:datastoreItem>
+<file path=customXml/item4.xml><?xml version="1.0" encoding="utf-8"?>
+<?mso-contentType ?>
+<FormTemplates xmlns="http://schemas.microsoft.com/sharepoint/v3/contenttype/forms">
+  <Display>DocumentLibraryForm</Display>
+  <Edit>DocumentLibraryForm</Edit>
+  <New>DocumentLibraryForm</New>
+</FormTemplates>
 </file>
 
-<file path=customXml/itemProps2.xml><?xml version="1.0" encoding="utf-8"?>
+<file path=customXml/itemProps1.xml><?xml version="1.0" encoding="utf-8"?>
 <ds:datastoreItem xmlns:ds="http://schemas.openxmlformats.org/officeDocument/2006/customXml" ds:itemID="{F02E6522-D1B4-412B-B3A2-8EA2483463A5}">
   <ds:schemaRefs>
     <ds:schemaRef ds:uri="http://schemas.microsoft.com/office/2006/metadata/properties"/>
@@ -6735,15 +6898,15 @@
 </ds:datastoreItem>
 </file>
 
-<file path=customXml/itemProps3.xml><?xml version="1.0" encoding="utf-8"?>
-<ds:datastoreItem xmlns:ds="http://schemas.openxmlformats.org/officeDocument/2006/customXml" ds:itemID="{CD445531-D91A-4764-B65D-D20D9EF436E4}">
+<file path=customXml/itemProps2.xml><?xml version="1.0" encoding="utf-8"?>
+<ds:datastoreItem xmlns:ds="http://schemas.openxmlformats.org/officeDocument/2006/customXml" ds:itemID="{50434641-B460-40E6-8508-32C3749E182A}">
   <ds:schemaRefs>
-    <ds:schemaRef ds:uri="http://schemas.microsoft.com/sharepoint/v3/contenttype/forms"/>
+    <ds:schemaRef ds:uri="http://schemas.openxmlformats.org/officeDocument/2006/bibliography"/>
   </ds:schemaRefs>
 </ds:datastoreItem>
 </file>
 
-<file path=customXml/itemProps4.xml><?xml version="1.0" encoding="utf-8"?>
+<file path=customXml/itemProps3.xml><?xml version="1.0" encoding="utf-8"?>
 <ds:datastoreItem xmlns:ds="http://schemas.openxmlformats.org/officeDocument/2006/customXml" ds:itemID="{03F46C0D-B6A8-4095-924A-C565C73A4425}">
   <ds:schemaRefs>
     <ds:schemaRef ds:uri="http://schemas.microsoft.com/office/2006/metadata/contentType"/>
@@ -6760,4 +6923,12 @@
     <ds:schemaRef ds:uri="http://schemas.microsoft.com/internal/obd"/>
   </ds:schemaRefs>
 </ds:datastoreItem>
+</file>
+
+<file path=customXml/itemProps4.xml><?xml version="1.0" encoding="utf-8"?>
+<ds:datastoreItem xmlns:ds="http://schemas.openxmlformats.org/officeDocument/2006/customXml" ds:itemID="{CD445531-D91A-4764-B65D-D20D9EF436E4}">
+  <ds:schemaRefs>
+    <ds:schemaRef ds:uri="http://schemas.microsoft.com/sharepoint/v3/contenttype/forms"/>
+  </ds:schemaRefs>
+</ds:datastoreItem>
 </file>
</xml_diff>

<commit_message>
Update documentation: 4PLAN Everything Buddy.docx
- Update documentation file with latest changes
- Ensure knowledge base documentation is current
</commit_message>
<xml_diff>
--- a/Documents/S4U & 4PLAN/4PLAN Everything Buddy.docx
+++ b/Documents/S4U & 4PLAN/4PLAN Everything Buddy.docx
@@ -2350,7 +2350,27 @@
     </w:p>
     <w:p>
       <w:r>
+        <w:rPr>
+          <w:b/>
+          <w:bCs/>
+        </w:rPr>
         <w:lastRenderedPageBreak/>
+        <w:t>Wichtig</w:t>
+      </w:r>
+      <w:r>
+        <w:t xml:space="preserve">: Nehmen Sie sich die Zeit, die Qualität der Antwort mit den „Daumen hoch“ und „Daumen runter“ Schaltflächen unter der Antwort zu bewerten. Diese Information hilft uns, den 4PLAN </w:t>
+      </w:r>
+      <w:proofErr w:type="spellStart"/>
+      <w:r>
+        <w:t>Everything</w:t>
+      </w:r>
+      <w:proofErr w:type="spellEnd"/>
+      <w:r>
+        <w:t xml:space="preserve"> Buddy zu verbessern!</w:t>
+      </w:r>
+    </w:p>
+    <w:p>
+      <w:r>
         <w:t>Wenn Sie eine Datei hochladen wollen, klicken Sie auf das [+] Icon neben dem Eingabefeld. Sie können nun Fragen zur Datei stellen, die abhängig vom Dateityp von der KI beantwortet bzw. interpretiert werden. Sie können immer nur eine Datei hochgeladen haben.</w:t>
       </w:r>
     </w:p>
@@ -2486,7 +2506,11 @@
       </w:r>
       <w:proofErr w:type="spellEnd"/>
       <w:r>
-        <w:t xml:space="preserve"> Buddy es für die Beantwortung einer Frage hinzuziehen. Er entscheidet selbst, aus welchem der gewählten Wissensgebiete er die Frage beantwortet. In manchen Fällen kann es sehr hilfreich sein, eine Frage auf ein spezifisches Wissensgebiet zu stellen, z.B. damit der 4PLAN </w:t>
+        <w:t xml:space="preserve"> Buddy es für die Beantwortung einer Frage hinzuziehen. Er entscheidet selbst, aus welchem der gewählten Wissensgebiete er die Frage beantwortet. In manchen Fällen kann es sehr </w:t>
+      </w:r>
+      <w:r>
+        <w:lastRenderedPageBreak/>
+        <w:t xml:space="preserve">hilfreich sein, eine Frage auf ein spezifisches Wissensgebiet zu stellen, z.B. damit der 4PLAN </w:t>
       </w:r>
       <w:proofErr w:type="spellStart"/>
       <w:r>
@@ -2494,11 +2518,7 @@
       </w:r>
       <w:proofErr w:type="spellEnd"/>
       <w:r>
-        <w:t xml:space="preserve"> Buddy nicht versucht eine Frage aus dem Web zu beantworten, die </w:t>
-      </w:r>
-      <w:r>
-        <w:lastRenderedPageBreak/>
-        <w:t>Sie auch bei eher schwacher Ergebnisqualität aus internen Dokumenten beantworten wollen.</w:t>
+        <w:t xml:space="preserve"> Buddy nicht versucht eine Frage aus dem Web zu beantworten, die Sie auch bei eher schwacher Ergebnisqualität aus internen Dokumenten beantworten wollen.</w:t>
       </w:r>
     </w:p>
     <w:p>
@@ -2668,6 +2688,7 @@
     </w:p>
     <w:p>
       <w:r>
+        <w:lastRenderedPageBreak/>
         <w:t xml:space="preserve">Sie können nun im Chat Fragen zu der Datei stellen, z.B. „Wie hoch </w:t>
       </w:r>
       <w:r>
@@ -2688,7 +2709,6 @@
         <w:rPr>
           <w:noProof/>
         </w:rPr>
-        <w:lastRenderedPageBreak/>
         <w:drawing>
           <wp:anchor distT="0" distB="0" distL="114300" distR="114300" simplePos="0" relativeHeight="251659264" behindDoc="0" locked="0" layoutInCell="1" allowOverlap="1" wp14:anchorId="61499758" wp14:editId="35375B6E">
             <wp:simplePos x="0" y="0"/>
@@ -2910,6 +2930,7 @@
     </w:p>
     <w:p>
       <w:r>
+        <w:lastRenderedPageBreak/>
         <w:t xml:space="preserve">Der 4PLAN </w:t>
       </w:r>
       <w:proofErr w:type="spellStart"/>
@@ -2943,7 +2964,6 @@
       </w:pPr>
       <w:bookmarkStart w:id="9" w:name="_Toc203551307"/>
       <w:r>
-        <w:lastRenderedPageBreak/>
         <w:t>Text- und SQL-Dateien</w:t>
       </w:r>
       <w:bookmarkEnd w:id="9"/>
@@ -3100,6 +3120,7 @@
     </w:p>
     <w:p>
       <w:r>
+        <w:lastRenderedPageBreak/>
         <w:t xml:space="preserve">Auch wenn das Erzeugen von Bildern mit KI großen Spaß macht: Nutzen Sie das Feature nur, wenn Sie es wirklich brauchen. Bildgenerierung erzeugt viele Tokens und ist damit vergleichsweise teuer. </w:t>
       </w:r>
     </w:p>
@@ -3109,7 +3130,6 @@
       </w:pPr>
       <w:bookmarkStart w:id="12" w:name="_Toc203551310"/>
       <w:r>
-        <w:lastRenderedPageBreak/>
         <w:t>Favoriten</w:t>
       </w:r>
       <w:bookmarkEnd w:id="12"/>
@@ -3271,6 +3291,7 @@
     </w:p>
     <w:p>
       <w:r>
+        <w:lastRenderedPageBreak/>
         <w:t>Wenn Sie auf die Schaltfläche klicken, wird der aktive Chat als PDF-Datei heruntergeladen.</w:t>
       </w:r>
     </w:p>
@@ -3281,7 +3302,6 @@
       <w:bookmarkStart w:id="15" w:name="_Toc203551313"/>
       <w:proofErr w:type="spellStart"/>
       <w:r>
-        <w:lastRenderedPageBreak/>
         <w:t>Wipe</w:t>
       </w:r>
       <w:bookmarkEnd w:id="15"/>
@@ -3448,10 +3468,7 @@
         </w:numPr>
       </w:pPr>
       <w:r>
-        <w:t xml:space="preserve">Bedenken Sie, dass der </w:t>
-      </w:r>
-      <w:r>
-        <w:t xml:space="preserve">4PLAN </w:t>
+        <w:t xml:space="preserve">Bedenken Sie, dass der 4PLAN </w:t>
       </w:r>
       <w:proofErr w:type="spellStart"/>
       <w:r>
@@ -3459,13 +3476,7 @@
       </w:r>
       <w:proofErr w:type="spellEnd"/>
       <w:r>
-        <w:t xml:space="preserve"> Buddy</w:t>
-      </w:r>
-      <w:r>
-        <w:t xml:space="preserve"> die Wissensbereiche („Knowledge Fields“) nur verwendet, wenn Sie keine Datei hochgeladen haben! Wenn Sie z.B. eine Excel- oder PDF-Datei hochgeladen haben, bezieht der </w:t>
-      </w:r>
-      <w:r>
-        <w:t xml:space="preserve">4PLAN </w:t>
+        <w:t xml:space="preserve"> Buddy die Wissensbereiche („Knowledge Fields“) nur verwendet, wenn Sie keine Datei hochgeladen haben! Wenn Sie z.B. eine Excel- oder PDF-Datei hochgeladen haben, bezieht der 4PLAN </w:t>
       </w:r>
       <w:proofErr w:type="spellStart"/>
       <w:r>
@@ -3473,10 +3484,7 @@
       </w:r>
       <w:proofErr w:type="spellEnd"/>
       <w:r>
-        <w:t xml:space="preserve"> Buddy</w:t>
-      </w:r>
-      <w:r>
-        <w:t xml:space="preserve"> alle Fragen auf diese Datei und wird NICHT auf die interne Wissensdatenbank oder das Web zugreifen.</w:t>
+        <w:t xml:space="preserve"> Buddy alle Fragen auf diese Datei und wird NICHT auf die interne Wissensdatenbank oder das Web zugreifen.</w:t>
       </w:r>
     </w:p>
     <w:p>
@@ -3536,6 +3544,304 @@
       </w:r>
       <w:r>
         <w:t>. Beispiel „Erzeuge ein Bild mit…“</w:t>
+      </w:r>
+    </w:p>
+    <w:p/>
+    <w:p>
+      <w:pPr>
+        <w:pStyle w:val="berschrift1"/>
+      </w:pPr>
+      <w:r>
+        <w:lastRenderedPageBreak/>
+        <w:t>Administration</w:t>
+      </w:r>
+    </w:p>
+    <w:p>
+      <w:r>
+        <w:t>Wenn Sie Administrator sind, sehen Sie links den „Administration“ Button. Hier können Sie verschiedene Einstellungen vornehmen und administrative Funktionen aufrufen:</w:t>
+      </w:r>
+    </w:p>
+    <w:p>
+      <w:pPr>
+        <w:pStyle w:val="Listenabsatz"/>
+        <w:numPr>
+          <w:ilvl w:val="0"/>
+          <w:numId w:val="8"/>
+        </w:numPr>
+      </w:pPr>
+      <w:r>
+        <w:t>Funktionsumfang festlegen</w:t>
+      </w:r>
+    </w:p>
+    <w:p>
+      <w:pPr>
+        <w:pStyle w:val="Listenabsatz"/>
+        <w:numPr>
+          <w:ilvl w:val="0"/>
+          <w:numId w:val="8"/>
+        </w:numPr>
+      </w:pPr>
+      <w:r>
+        <w:t>Knowledge Fields für Anwender verschiedener Domänen freischalten</w:t>
+      </w:r>
+    </w:p>
+    <w:p>
+      <w:pPr>
+        <w:pStyle w:val="Listenabsatz"/>
+        <w:numPr>
+          <w:ilvl w:val="0"/>
+          <w:numId w:val="8"/>
+        </w:numPr>
+      </w:pPr>
+      <w:r>
+        <w:t>Knowledge Fields nach Änderungen von Dokumenten aktualisieren</w:t>
+      </w:r>
+    </w:p>
+    <w:p>
+      <w:pPr>
+        <w:pStyle w:val="Listenabsatz"/>
+        <w:numPr>
+          <w:ilvl w:val="0"/>
+          <w:numId w:val="8"/>
+        </w:numPr>
+      </w:pPr>
+      <w:r>
+        <w:t>Informationen zu Benutzern anzeigen und herunterladen</w:t>
+      </w:r>
+    </w:p>
+    <w:p>
+      <w:pPr>
+        <w:pStyle w:val="Listenabsatz"/>
+        <w:numPr>
+          <w:ilvl w:val="0"/>
+          <w:numId w:val="8"/>
+        </w:numPr>
+      </w:pPr>
+      <w:r>
+        <w:t>Informationen zu gestellten Fragen anzeigen und herunterladen</w:t>
+      </w:r>
+    </w:p>
+    <w:p>
+      <w:pPr>
+        <w:pStyle w:val="berschrift2"/>
+      </w:pPr>
+      <w:r>
+        <w:t>Administration: Features</w:t>
+      </w:r>
+    </w:p>
+    <w:p>
+      <w:r>
+        <w:t xml:space="preserve">Im Tab „Features“ wird eingestellt, welche Funktionen der 4PLAN </w:t>
+      </w:r>
+      <w:proofErr w:type="spellStart"/>
+      <w:r>
+        <w:t>Everything</w:t>
+      </w:r>
+      <w:proofErr w:type="spellEnd"/>
+      <w:r>
+        <w:t xml:space="preserve"> Buddy grundsätzlich hat. Wenn also z.B. zu viele Tokens mit unnötiger Generierung von Bildern verbraucht werden, können Sie die „Image Generation“ Funktion abschalten. Die Änderung wird beim nächsten Aufruf der 4PLAN </w:t>
+      </w:r>
+      <w:proofErr w:type="spellStart"/>
+      <w:r>
+        <w:t>Everything</w:t>
+      </w:r>
+      <w:proofErr w:type="spellEnd"/>
+      <w:r>
+        <w:t xml:space="preserve"> Buddy URL im Browser für jeden Anwender aktiv.</w:t>
+      </w:r>
+    </w:p>
+    <w:p>
+      <w:pPr>
+        <w:pStyle w:val="berschrift2"/>
+      </w:pPr>
+      <w:r>
+        <w:t>Administration: Knowledge Fields</w:t>
+      </w:r>
+    </w:p>
+    <w:p>
+      <w:r>
+        <w:t xml:space="preserve">Im Reiter „Knowledge Fields“ können Sie die verfügbaren Knowledge Fields </w:t>
+      </w:r>
+      <w:r>
+        <w:t>User-</w:t>
+      </w:r>
+      <w:r>
+        <w:t xml:space="preserve">Domänen zuordnen. </w:t>
+      </w:r>
+      <w:r>
+        <w:t>Vergessen Sie nicht, auf „Save Domain Settings“ zu klicken, wenn Sie etwas geändert haben. Um den Button zu sehen, müssen Sie ggfs. scrollen!</w:t>
+      </w:r>
+    </w:p>
+    <w:p>
+      <w:r>
+        <w:t xml:space="preserve">Die Qualität der Ergebnisse auf Fragen ist stark davon abhängig, wie gut es gelingt, die richtigen Informationen bereit zu stellen – entsprechend ist es sinnvoll, nicht alle Dokumente für alle Anwender freizugeben: </w:t>
+      </w:r>
+      <w:r>
+        <w:t xml:space="preserve">Anwender von </w:t>
+      </w:r>
+      <w:proofErr w:type="spellStart"/>
+      <w:r>
+        <w:t>Timegrip</w:t>
+      </w:r>
+      <w:proofErr w:type="spellEnd"/>
+      <w:r>
+        <w:t xml:space="preserve"> </w:t>
+      </w:r>
+      <w:r>
+        <w:t xml:space="preserve">benötigen </w:t>
+      </w:r>
+      <w:r>
+        <w:t>keinen Zugriff auf Software4You Dokument</w:t>
+      </w:r>
+      <w:r>
+        <w:t>e, deren Bereitstellung würde nur die Qualität der Antworten beeinträchtigen</w:t>
+      </w:r>
+      <w:r>
+        <w:t>.</w:t>
+      </w:r>
+    </w:p>
+    <w:p>
+      <w:r>
+        <w:t>Der „Domain“ Ansatz ist sehr pragmatisch, sollte sich zeigen, dass dieser nicht ausreichend granular ist, werden wir eine andere Lösung implementieren.</w:t>
+      </w:r>
+    </w:p>
+    <w:p>
+      <w:r>
+        <w:t xml:space="preserve">Darüber hinaus können Sie </w:t>
+      </w:r>
+      <w:r>
+        <w:t xml:space="preserve">die Wissensdatenbank </w:t>
+      </w:r>
+      <w:r>
+        <w:t>mit der Schaltfläche „</w:t>
+      </w:r>
+      <w:r>
+        <w:t>Update Knowledge Base“ aktualisieren. Dabei verarbeitet das System die Verzeichnisse unter /</w:t>
+      </w:r>
+      <w:proofErr w:type="spellStart"/>
+      <w:r>
+        <w:t>documents</w:t>
+      </w:r>
+      <w:proofErr w:type="spellEnd"/>
+      <w:r>
+        <w:t xml:space="preserve"> auf dem Server und legt für jedes Unterverzeichnis ein „Knowledge Field“ an. Alle Dateien in einem Unterverzeichnis werden in einem Knowledge Field zusammengefasst.</w:t>
+      </w:r>
+    </w:p>
+    <w:p>
+      <w:r>
+        <w:t>Es hat sich gezeigt, dass DOCX (Word) Dokumente bessere Ergebnisse im Chat erzeugen als PDF. Verwenden Sie also DOCX wenn möglich.</w:t>
+      </w:r>
+    </w:p>
+    <w:p>
+      <w:r>
+        <w:t xml:space="preserve">Es ist wichtig, so wenig Knowledge Fields wie möglich anzulegen, da die Anzahl der für einen Anwender verfügbaren Knowledge Fields die Antwortqualität beeinflusst. Je </w:t>
+      </w:r>
+      <w:r>
+        <w:lastRenderedPageBreak/>
+        <w:t xml:space="preserve">weniger Knowledge Fields es gibt, umso besser. Dennoch sollten, z.B. für unterschiedliche Sprachen unterschiedliche Knowledge Fields (also Unterverzeichnisse) angelegt werden. </w:t>
+      </w:r>
+    </w:p>
+    <w:p>
+      <w:pPr>
+        <w:pStyle w:val="berschrift2"/>
+      </w:pPr>
+      <w:r>
+        <w:t>Administration: Users</w:t>
+      </w:r>
+    </w:p>
+    <w:p>
+      <w:r>
+        <w:t xml:space="preserve">Im „Users“ Tab können Sie eine Liste der Benutzer sehen, die den 4PLAN </w:t>
+      </w:r>
+      <w:proofErr w:type="spellStart"/>
+      <w:r>
+        <w:t>Everything</w:t>
+      </w:r>
+      <w:proofErr w:type="spellEnd"/>
+      <w:r>
+        <w:t xml:space="preserve"> Buddy genutzt haben. Sie sehen zudem einige statische Informationen wie z.B. die Anzahl Anmeldungen und die Anzahl gestellter Fragen.</w:t>
+      </w:r>
+    </w:p>
+    <w:p>
+      <w:r>
+        <w:t>Sie können die Daten mit der „Excel“ Schaltfläche als Excel Datei speichern.</w:t>
+      </w:r>
+    </w:p>
+    <w:p>
+      <w:r>
+        <w:t>Mit der Schaltfläche „Delete &gt;1 Year“ können Sie Daten, die älter als ein Jahr sind, aus der Log-Datenbank löschen.</w:t>
+      </w:r>
+    </w:p>
+    <w:p>
+      <w:pPr>
+        <w:pStyle w:val="berschrift2"/>
+      </w:pPr>
+      <w:r>
+        <w:t>Administration: Logins</w:t>
+      </w:r>
+    </w:p>
+    <w:p>
+      <w:r>
+        <w:t>Im „Logins“ Tab werden die Anmeldedaten (Login-Zeitpunkt und Sitzungsdauer) pro Anwender ausgegeben.</w:t>
+      </w:r>
+    </w:p>
+    <w:p>
+      <w:r>
+        <w:t>Sie können die Daten mit der „Excel“ Schaltfläche als Excel Datei speichern.</w:t>
+      </w:r>
+    </w:p>
+    <w:p>
+      <w:r>
+        <w:t>Mit der Schaltfläche „Delete &gt;1 Year“ können Sie Daten, die älter als ein Jahr sind, aus der Log-Datenbank löschen.</w:t>
+      </w:r>
+    </w:p>
+    <w:p>
+      <w:pPr>
+        <w:pStyle w:val="berschrift2"/>
+      </w:pPr>
+      <w:r>
+        <w:t>Administration: Questions</w:t>
+      </w:r>
+    </w:p>
+    <w:p>
+      <w:r>
+        <w:t xml:space="preserve">Im „Questions“ Tab werden die Fragen angezeigt, die von den Anwendern gestellt </w:t>
+      </w:r>
+      <w:r>
+        <w:t xml:space="preserve">wurden und wie die Antworten des 4PLAN </w:t>
+      </w:r>
+      <w:proofErr w:type="spellStart"/>
+      <w:r>
+        <w:t>Everything</w:t>
+      </w:r>
+      <w:proofErr w:type="spellEnd"/>
+      <w:r>
+        <w:t xml:space="preserve"> Buddy bewertet </w:t>
+      </w:r>
+      <w:r>
+        <w:t xml:space="preserve">wurden. Die Speicherung dieser Daten soll uns helfen, das Nutzerverhalten </w:t>
+      </w:r>
+      <w:r>
+        <w:t xml:space="preserve">und die Antwortqualität </w:t>
+      </w:r>
+      <w:r>
+        <w:t>besser zu verstehen</w:t>
+      </w:r>
+      <w:r>
+        <w:t>,</w:t>
+      </w:r>
+      <w:r>
+        <w:t xml:space="preserve"> um die Anwendung zu verbessern.</w:t>
+      </w:r>
+    </w:p>
+    <w:p>
+      <w:r>
+        <w:t>Sie können die Daten mit der „Excel“ Schaltfläche als Excel Datei speichern.</w:t>
+      </w:r>
+    </w:p>
+    <w:p>
+      <w:r>
+        <w:t>Mit der Schaltfläche „Delete &gt;1 Year“ können Sie Daten, die älter als ein Jahr sind, aus der Log-Datenbank löschen.</w:t>
       </w:r>
     </w:p>
     <w:p/>
@@ -4340,6 +4646,95 @@
     </w:lvl>
   </w:abstractNum>
   <w:abstractNum w:abstractNumId="5" w15:restartNumberingAfterBreak="0">
+    <w:nsid w:val="681E192B"/>
+    <w:multiLevelType w:val="hybridMultilevel"/>
+    <w:tmpl w:val="50924644"/>
+    <w:lvl w:ilvl="0" w:tplc="04070011">
+      <w:start w:val="1"/>
+      <w:numFmt w:val="decimal"/>
+      <w:lvlText w:val="%1)"/>
+      <w:lvlJc w:val="left"/>
+      <w:pPr>
+        <w:ind w:left="720" w:hanging="360"/>
+      </w:pPr>
+      <w:rPr>
+        <w:rFonts w:hint="default"/>
+      </w:rPr>
+    </w:lvl>
+    <w:lvl w:ilvl="1" w:tplc="04070019" w:tentative="1">
+      <w:start w:val="1"/>
+      <w:numFmt w:val="lowerLetter"/>
+      <w:lvlText w:val="%2."/>
+      <w:lvlJc w:val="left"/>
+      <w:pPr>
+        <w:ind w:left="1440" w:hanging="360"/>
+      </w:pPr>
+    </w:lvl>
+    <w:lvl w:ilvl="2" w:tplc="0407001B" w:tentative="1">
+      <w:start w:val="1"/>
+      <w:numFmt w:val="lowerRoman"/>
+      <w:lvlText w:val="%3."/>
+      <w:lvlJc w:val="right"/>
+      <w:pPr>
+        <w:ind w:left="2160" w:hanging="180"/>
+      </w:pPr>
+    </w:lvl>
+    <w:lvl w:ilvl="3" w:tplc="0407000F" w:tentative="1">
+      <w:start w:val="1"/>
+      <w:numFmt w:val="decimal"/>
+      <w:lvlText w:val="%4."/>
+      <w:lvlJc w:val="left"/>
+      <w:pPr>
+        <w:ind w:left="2880" w:hanging="360"/>
+      </w:pPr>
+    </w:lvl>
+    <w:lvl w:ilvl="4" w:tplc="04070019" w:tentative="1">
+      <w:start w:val="1"/>
+      <w:numFmt w:val="lowerLetter"/>
+      <w:lvlText w:val="%5."/>
+      <w:lvlJc w:val="left"/>
+      <w:pPr>
+        <w:ind w:left="3600" w:hanging="360"/>
+      </w:pPr>
+    </w:lvl>
+    <w:lvl w:ilvl="5" w:tplc="0407001B" w:tentative="1">
+      <w:start w:val="1"/>
+      <w:numFmt w:val="lowerRoman"/>
+      <w:lvlText w:val="%6."/>
+      <w:lvlJc w:val="right"/>
+      <w:pPr>
+        <w:ind w:left="4320" w:hanging="180"/>
+      </w:pPr>
+    </w:lvl>
+    <w:lvl w:ilvl="6" w:tplc="0407000F" w:tentative="1">
+      <w:start w:val="1"/>
+      <w:numFmt w:val="decimal"/>
+      <w:lvlText w:val="%7."/>
+      <w:lvlJc w:val="left"/>
+      <w:pPr>
+        <w:ind w:left="5040" w:hanging="360"/>
+      </w:pPr>
+    </w:lvl>
+    <w:lvl w:ilvl="7" w:tplc="04070019" w:tentative="1">
+      <w:start w:val="1"/>
+      <w:numFmt w:val="lowerLetter"/>
+      <w:lvlText w:val="%8."/>
+      <w:lvlJc w:val="left"/>
+      <w:pPr>
+        <w:ind w:left="5760" w:hanging="360"/>
+      </w:pPr>
+    </w:lvl>
+    <w:lvl w:ilvl="8" w:tplc="0407001B" w:tentative="1">
+      <w:start w:val="1"/>
+      <w:numFmt w:val="lowerRoman"/>
+      <w:lvlText w:val="%9."/>
+      <w:lvlJc w:val="right"/>
+      <w:pPr>
+        <w:ind w:left="6480" w:hanging="180"/>
+      </w:pPr>
+    </w:lvl>
+  </w:abstractNum>
+  <w:abstractNum w:abstractNumId="6" w15:restartNumberingAfterBreak="0">
     <w:nsid w:val="7BF40BDF"/>
     <w:multiLevelType w:val="multilevel"/>
     <w:tmpl w:val="31BE9DF2"/>
@@ -4488,7 +4883,7 @@
       </w:rPr>
     </w:lvl>
   </w:abstractNum>
-  <w:abstractNum w:abstractNumId="6" w15:restartNumberingAfterBreak="0">
+  <w:abstractNum w:abstractNumId="7" w15:restartNumberingAfterBreak="0">
     <w:nsid w:val="7E985651"/>
     <w:multiLevelType w:val="multilevel"/>
     <w:tmpl w:val="A5CC364A"/>
@@ -4584,7 +4979,7 @@
     </w:lvl>
   </w:abstractNum>
   <w:num w:numId="1" w16cid:durableId="767894863">
-    <w:abstractNumId w:val="6"/>
+    <w:abstractNumId w:val="7"/>
   </w:num>
   <w:num w:numId="2" w16cid:durableId="758209998">
     <w:abstractNumId w:val="0"/>
@@ -4593,7 +4988,7 @@
     <w:abstractNumId w:val="4"/>
   </w:num>
   <w:num w:numId="4" w16cid:durableId="269968195">
-    <w:abstractNumId w:val="5"/>
+    <w:abstractNumId w:val="6"/>
   </w:num>
   <w:num w:numId="5" w16cid:durableId="1835291587">
     <w:abstractNumId w:val="3"/>
@@ -4603,6 +4998,9 @@
   </w:num>
   <w:num w:numId="7" w16cid:durableId="452676409">
     <w:abstractNumId w:val="1"/>
+  </w:num>
+  <w:num w:numId="8" w16cid:durableId="392850820">
+    <w:abstractNumId w:val="5"/>
   </w:num>
   <w:numIdMacAtCleanup w:val="4"/>
 </w:numbering>
@@ -6615,6 +7013,10 @@
 </file>
 
 <file path=customXml/item1.xml><?xml version="1.0" encoding="utf-8"?>
+<b:Sources xmlns:b="http://schemas.openxmlformats.org/officeDocument/2006/bibliography" xmlns="http://schemas.openxmlformats.org/officeDocument/2006/bibliography" SelectedStyle="\APASixthEditionOfficeOnline.xsl" StyleName="APA" Version="6"/>
+</file>
+
+<file path=customXml/item2.xml><?xml version="1.0" encoding="utf-8"?>
 <p:properties xmlns:p="http://schemas.microsoft.com/office/2006/metadata/properties" xmlns:xsi="http://www.w3.org/2001/XMLSchema-instance" xmlns:pc="http://schemas.microsoft.com/office/infopath/2007/PartnerControls">
   <documentManagement>
     <TaxCatchAll xmlns="3813cbdb-d7bd-457a-aba1-60202bdee994" xsi:nil="true"/>
@@ -6625,11 +7027,16 @@
 </p:properties>
 </file>
 
-<file path=customXml/item2.xml><?xml version="1.0" encoding="utf-8"?>
-<b:Sources xmlns:b="http://schemas.openxmlformats.org/officeDocument/2006/bibliography" xmlns="http://schemas.openxmlformats.org/officeDocument/2006/bibliography" SelectedStyle="\APASixthEditionOfficeOnline.xsl" StyleName="APA" Version="6"/>
+<file path=customXml/item3.xml><?xml version="1.0" encoding="utf-8"?>
+<?mso-contentType ?>
+<FormTemplates xmlns="http://schemas.microsoft.com/sharepoint/v3/contenttype/forms">
+  <Display>DocumentLibraryForm</Display>
+  <Edit>DocumentLibraryForm</Edit>
+  <New>DocumentLibraryForm</New>
+</FormTemplates>
 </file>
 
-<file path=customXml/item3.xml><?xml version="1.0" encoding="utf-8"?>
+<file path=customXml/item4.xml><?xml version="1.0" encoding="utf-8"?>
 <ct:contentTypeSchema xmlns:ct="http://schemas.microsoft.com/office/2006/metadata/contentType" xmlns:ma="http://schemas.microsoft.com/office/2006/metadata/properties/metaAttributes" ct:_="" ma:_="" ma:contentTypeName="Dokument" ma:contentTypeID="0x010100981E2550DC8BB949BA77AEBDE69BAC6B" ma:contentTypeVersion="17" ma:contentTypeDescription="Ein neues Dokument erstellen." ma:contentTypeScope="" ma:versionID="cbe047097f734f82632806efaf60917c">
   <xsd:schema xmlns:xsd="http://www.w3.org/2001/XMLSchema" xmlns:xs="http://www.w3.org/2001/XMLSchema" xmlns:p="http://schemas.microsoft.com/office/2006/metadata/properties" xmlns:ns2="c12d018c-ed76-4505-91c1-1016dba2d756" xmlns:ns3="3813cbdb-d7bd-457a-aba1-60202bdee994" targetNamespace="http://schemas.microsoft.com/office/2006/metadata/properties" ma:root="true" ma:fieldsID="4fa900ee6f5d5a91e50e36e6f4250273" ns2:_="" ns3:_="">
     <xsd:import namespace="c12d018c-ed76-4505-91c1-1016dba2d756"/>
@@ -6878,16 +7285,15 @@
 </ct:contentTypeSchema>
 </file>
 
-<file path=customXml/item4.xml><?xml version="1.0" encoding="utf-8"?>
-<?mso-contentType ?>
-<FormTemplates xmlns="http://schemas.microsoft.com/sharepoint/v3/contenttype/forms">
-  <Display>DocumentLibraryForm</Display>
-  <Edit>DocumentLibraryForm</Edit>
-  <New>DocumentLibraryForm</New>
-</FormTemplates>
+<file path=customXml/itemProps1.xml><?xml version="1.0" encoding="utf-8"?>
+<ds:datastoreItem xmlns:ds="http://schemas.openxmlformats.org/officeDocument/2006/customXml" ds:itemID="{50434641-B460-40E6-8508-32C3749E182A}">
+  <ds:schemaRefs>
+    <ds:schemaRef ds:uri="http://schemas.openxmlformats.org/officeDocument/2006/bibliography"/>
+  </ds:schemaRefs>
+</ds:datastoreItem>
 </file>
 
-<file path=customXml/itemProps1.xml><?xml version="1.0" encoding="utf-8"?>
+<file path=customXml/itemProps2.xml><?xml version="1.0" encoding="utf-8"?>
 <ds:datastoreItem xmlns:ds="http://schemas.openxmlformats.org/officeDocument/2006/customXml" ds:itemID="{F02E6522-D1B4-412B-B3A2-8EA2483463A5}">
   <ds:schemaRefs>
     <ds:schemaRef ds:uri="http://schemas.microsoft.com/office/2006/metadata/properties"/>
@@ -6898,15 +7304,15 @@
 </ds:datastoreItem>
 </file>
 
-<file path=customXml/itemProps2.xml><?xml version="1.0" encoding="utf-8"?>
-<ds:datastoreItem xmlns:ds="http://schemas.openxmlformats.org/officeDocument/2006/customXml" ds:itemID="{50434641-B460-40E6-8508-32C3749E182A}">
+<file path=customXml/itemProps3.xml><?xml version="1.0" encoding="utf-8"?>
+<ds:datastoreItem xmlns:ds="http://schemas.openxmlformats.org/officeDocument/2006/customXml" ds:itemID="{CD445531-D91A-4764-B65D-D20D9EF436E4}">
   <ds:schemaRefs>
-    <ds:schemaRef ds:uri="http://schemas.openxmlformats.org/officeDocument/2006/bibliography"/>
+    <ds:schemaRef ds:uri="http://schemas.microsoft.com/sharepoint/v3/contenttype/forms"/>
   </ds:schemaRefs>
 </ds:datastoreItem>
 </file>
 
-<file path=customXml/itemProps3.xml><?xml version="1.0" encoding="utf-8"?>
+<file path=customXml/itemProps4.xml><?xml version="1.0" encoding="utf-8"?>
 <ds:datastoreItem xmlns:ds="http://schemas.openxmlformats.org/officeDocument/2006/customXml" ds:itemID="{03F46C0D-B6A8-4095-924A-C565C73A4425}">
   <ds:schemaRefs>
     <ds:schemaRef ds:uri="http://schemas.microsoft.com/office/2006/metadata/contentType"/>
@@ -6923,12 +7329,4 @@
     <ds:schemaRef ds:uri="http://schemas.microsoft.com/internal/obd"/>
   </ds:schemaRefs>
 </ds:datastoreItem>
-</file>
-
-<file path=customXml/itemProps4.xml><?xml version="1.0" encoding="utf-8"?>
-<ds:datastoreItem xmlns:ds="http://schemas.openxmlformats.org/officeDocument/2006/customXml" ds:itemID="{CD445531-D91A-4764-B65D-D20D9EF436E4}">
-  <ds:schemaRefs>
-    <ds:schemaRef ds:uri="http://schemas.microsoft.com/sharepoint/v3/contenttype/forms"/>
-  </ds:schemaRefs>
-</ds:datastoreItem>
 </file>
</xml_diff>

<commit_message>
Update API, LLM modules and documentation
</commit_message>
<xml_diff>
--- a/Documents/S4U & 4PLAN/4PLAN Everything Buddy.docx
+++ b/Documents/S4U & 4PLAN/4PLAN Everything Buddy.docx
@@ -423,7 +423,7 @@
           <w:r>
             <w:fldChar w:fldCharType="separate"/>
           </w:r>
-          <w:hyperlink w:anchor="_Toc203551299" w:history="1">
+          <w:hyperlink w:anchor="_Toc203651638" w:history="1">
             <w:r>
               <w:rPr>
                 <w:rStyle w:val="Hyperlink"/>
@@ -471,7 +471,7 @@
                 <w:noProof/>
                 <w:webHidden/>
               </w:rPr>
-              <w:instrText xml:space="preserve"> PAGEREF _Toc203551299 \h </w:instrText>
+              <w:instrText xml:space="preserve"> PAGEREF _Toc203651638 \h </w:instrText>
             </w:r>
             <w:r>
               <w:rPr>
@@ -518,7 +518,7 @@
               <w14:ligatures w14:val="standardContextual"/>
             </w:rPr>
           </w:pPr>
-          <w:hyperlink w:anchor="_Toc203551300" w:history="1">
+          <w:hyperlink w:anchor="_Toc203651639" w:history="1">
             <w:r>
               <w:rPr>
                 <w:rStyle w:val="Hyperlink"/>
@@ -566,7 +566,7 @@
                 <w:noProof/>
                 <w:webHidden/>
               </w:rPr>
-              <w:instrText xml:space="preserve"> PAGEREF _Toc203551300 \h </w:instrText>
+              <w:instrText xml:space="preserve"> PAGEREF _Toc203651639 \h </w:instrText>
             </w:r>
             <w:r>
               <w:rPr>
@@ -613,7 +613,7 @@
               <w14:ligatures w14:val="standardContextual"/>
             </w:rPr>
           </w:pPr>
-          <w:hyperlink w:anchor="_Toc203551301" w:history="1">
+          <w:hyperlink w:anchor="_Toc203651640" w:history="1">
             <w:r>
               <w:rPr>
                 <w:rStyle w:val="Hyperlink"/>
@@ -658,7 +658,7 @@
                 <w:noProof/>
                 <w:webHidden/>
               </w:rPr>
-              <w:instrText xml:space="preserve"> PAGEREF _Toc203551301 \h </w:instrText>
+              <w:instrText xml:space="preserve"> PAGEREF _Toc203651640 \h </w:instrText>
             </w:r>
             <w:r>
               <w:rPr>
@@ -705,7 +705,7 @@
               <w14:ligatures w14:val="standardContextual"/>
             </w:rPr>
           </w:pPr>
-          <w:hyperlink w:anchor="_Toc203551302" w:history="1">
+          <w:hyperlink w:anchor="_Toc203651641" w:history="1">
             <w:r>
               <w:rPr>
                 <w:rStyle w:val="Hyperlink"/>
@@ -750,7 +750,7 @@
                 <w:noProof/>
                 <w:webHidden/>
               </w:rPr>
-              <w:instrText xml:space="preserve"> PAGEREF _Toc203551302 \h </w:instrText>
+              <w:instrText xml:space="preserve"> PAGEREF _Toc203651641 \h </w:instrText>
             </w:r>
             <w:r>
               <w:rPr>
@@ -770,7 +770,7 @@
                 <w:noProof/>
                 <w:webHidden/>
               </w:rPr>
-              <w:t>4</w:t>
+              <w:t>5</w:t>
             </w:r>
             <w:r>
               <w:rPr>
@@ -797,7 +797,7 @@
               <w14:ligatures w14:val="standardContextual"/>
             </w:rPr>
           </w:pPr>
-          <w:hyperlink w:anchor="_Toc203551303" w:history="1">
+          <w:hyperlink w:anchor="_Toc203651642" w:history="1">
             <w:r>
               <w:rPr>
                 <w:rStyle w:val="Hyperlink"/>
@@ -842,7 +842,7 @@
                 <w:noProof/>
                 <w:webHidden/>
               </w:rPr>
-              <w:instrText xml:space="preserve"> PAGEREF _Toc203551303 \h </w:instrText>
+              <w:instrText xml:space="preserve"> PAGEREF _Toc203651642 \h </w:instrText>
             </w:r>
             <w:r>
               <w:rPr>
@@ -862,7 +862,7 @@
                 <w:noProof/>
                 <w:webHidden/>
               </w:rPr>
-              <w:t>5</w:t>
+              <w:t>6</w:t>
             </w:r>
             <w:r>
               <w:rPr>
@@ -889,7 +889,7 @@
               <w14:ligatures w14:val="standardContextual"/>
             </w:rPr>
           </w:pPr>
-          <w:hyperlink w:anchor="_Toc203551304" w:history="1">
+          <w:hyperlink w:anchor="_Toc203651643" w:history="1">
             <w:r>
               <w:rPr>
                 <w:rStyle w:val="Hyperlink"/>
@@ -934,7 +934,7 @@
                 <w:noProof/>
                 <w:webHidden/>
               </w:rPr>
-              <w:instrText xml:space="preserve"> PAGEREF _Toc203551304 \h </w:instrText>
+              <w:instrText xml:space="preserve"> PAGEREF _Toc203651643 \h </w:instrText>
             </w:r>
             <w:r>
               <w:rPr>
@@ -981,7 +981,7 @@
               <w14:ligatures w14:val="standardContextual"/>
             </w:rPr>
           </w:pPr>
-          <w:hyperlink w:anchor="_Toc203551305" w:history="1">
+          <w:hyperlink w:anchor="_Toc203651644" w:history="1">
             <w:r>
               <w:rPr>
                 <w:rStyle w:val="Hyperlink"/>
@@ -1026,7 +1026,7 @@
                 <w:noProof/>
                 <w:webHidden/>
               </w:rPr>
-              <w:instrText xml:space="preserve"> PAGEREF _Toc203551305 \h </w:instrText>
+              <w:instrText xml:space="preserve"> PAGEREF _Toc203651644 \h </w:instrText>
             </w:r>
             <w:r>
               <w:rPr>
@@ -1073,7 +1073,7 @@
               <w14:ligatures w14:val="standardContextual"/>
             </w:rPr>
           </w:pPr>
-          <w:hyperlink w:anchor="_Toc203551306" w:history="1">
+          <w:hyperlink w:anchor="_Toc203651645" w:history="1">
             <w:r>
               <w:rPr>
                 <w:rStyle w:val="Hyperlink"/>
@@ -1118,7 +1118,7 @@
                 <w:noProof/>
                 <w:webHidden/>
               </w:rPr>
-              <w:instrText xml:space="preserve"> PAGEREF _Toc203551306 \h </w:instrText>
+              <w:instrText xml:space="preserve"> PAGEREF _Toc203651645 \h </w:instrText>
             </w:r>
             <w:r>
               <w:rPr>
@@ -1138,7 +1138,7 @@
                 <w:noProof/>
                 <w:webHidden/>
               </w:rPr>
-              <w:t>7</w:t>
+              <w:t>8</w:t>
             </w:r>
             <w:r>
               <w:rPr>
@@ -1165,7 +1165,7 @@
               <w14:ligatures w14:val="standardContextual"/>
             </w:rPr>
           </w:pPr>
-          <w:hyperlink w:anchor="_Toc203551307" w:history="1">
+          <w:hyperlink w:anchor="_Toc203651646" w:history="1">
             <w:r>
               <w:rPr>
                 <w:rStyle w:val="Hyperlink"/>
@@ -1210,7 +1210,7 @@
                 <w:noProof/>
                 <w:webHidden/>
               </w:rPr>
-              <w:instrText xml:space="preserve"> PAGEREF _Toc203551307 \h </w:instrText>
+              <w:instrText xml:space="preserve"> PAGEREF _Toc203651646 \h </w:instrText>
             </w:r>
             <w:r>
               <w:rPr>
@@ -1257,7 +1257,7 @@
               <w14:ligatures w14:val="standardContextual"/>
             </w:rPr>
           </w:pPr>
-          <w:hyperlink w:anchor="_Toc203551308" w:history="1">
+          <w:hyperlink w:anchor="_Toc203651647" w:history="1">
             <w:r>
               <w:rPr>
                 <w:rStyle w:val="Hyperlink"/>
@@ -1302,7 +1302,7 @@
                 <w:noProof/>
                 <w:webHidden/>
               </w:rPr>
-              <w:instrText xml:space="preserve"> PAGEREF _Toc203551308 \h </w:instrText>
+              <w:instrText xml:space="preserve"> PAGEREF _Toc203651647 \h </w:instrText>
             </w:r>
             <w:r>
               <w:rPr>
@@ -1349,7 +1349,7 @@
               <w14:ligatures w14:val="standardContextual"/>
             </w:rPr>
           </w:pPr>
-          <w:hyperlink w:anchor="_Toc203551309" w:history="1">
+          <w:hyperlink w:anchor="_Toc203651648" w:history="1">
             <w:r>
               <w:rPr>
                 <w:rStyle w:val="Hyperlink"/>
@@ -1394,7 +1394,7 @@
                 <w:noProof/>
                 <w:webHidden/>
               </w:rPr>
-              <w:instrText xml:space="preserve"> PAGEREF _Toc203551309 \h </w:instrText>
+              <w:instrText xml:space="preserve"> PAGEREF _Toc203651648 \h </w:instrText>
             </w:r>
             <w:r>
               <w:rPr>
@@ -1441,7 +1441,7 @@
               <w14:ligatures w14:val="standardContextual"/>
             </w:rPr>
           </w:pPr>
-          <w:hyperlink w:anchor="_Toc203551310" w:history="1">
+          <w:hyperlink w:anchor="_Toc203651649" w:history="1">
             <w:r>
               <w:rPr>
                 <w:rStyle w:val="Hyperlink"/>
@@ -1486,7 +1486,7 @@
                 <w:noProof/>
                 <w:webHidden/>
               </w:rPr>
-              <w:instrText xml:space="preserve"> PAGEREF _Toc203551310 \h </w:instrText>
+              <w:instrText xml:space="preserve"> PAGEREF _Toc203651649 \h </w:instrText>
             </w:r>
             <w:r>
               <w:rPr>
@@ -1533,7 +1533,7 @@
               <w14:ligatures w14:val="standardContextual"/>
             </w:rPr>
           </w:pPr>
-          <w:hyperlink w:anchor="_Toc203551311" w:history="1">
+          <w:hyperlink w:anchor="_Toc203651650" w:history="1">
             <w:r>
               <w:rPr>
                 <w:rStyle w:val="Hyperlink"/>
@@ -1578,7 +1578,7 @@
                 <w:noProof/>
                 <w:webHidden/>
               </w:rPr>
-              <w:instrText xml:space="preserve"> PAGEREF _Toc203551311 \h </w:instrText>
+              <w:instrText xml:space="preserve"> PAGEREF _Toc203651650 \h </w:instrText>
             </w:r>
             <w:r>
               <w:rPr>
@@ -1598,7 +1598,7 @@
                 <w:noProof/>
                 <w:webHidden/>
               </w:rPr>
-              <w:t>9</w:t>
+              <w:t>10</w:t>
             </w:r>
             <w:r>
               <w:rPr>
@@ -1625,7 +1625,7 @@
               <w14:ligatures w14:val="standardContextual"/>
             </w:rPr>
           </w:pPr>
-          <w:hyperlink w:anchor="_Toc203551312" w:history="1">
+          <w:hyperlink w:anchor="_Toc203651651" w:history="1">
             <w:r>
               <w:rPr>
                 <w:rStyle w:val="Hyperlink"/>
@@ -1670,7 +1670,7 @@
                 <w:noProof/>
                 <w:webHidden/>
               </w:rPr>
-              <w:instrText xml:space="preserve"> PAGEREF _Toc203551312 \h </w:instrText>
+              <w:instrText xml:space="preserve"> PAGEREF _Toc203651651 \h </w:instrText>
             </w:r>
             <w:r>
               <w:rPr>
@@ -1690,7 +1690,7 @@
                 <w:noProof/>
                 <w:webHidden/>
               </w:rPr>
-              <w:t>9</w:t>
+              <w:t>10</w:t>
             </w:r>
             <w:r>
               <w:rPr>
@@ -1717,7 +1717,7 @@
               <w14:ligatures w14:val="standardContextual"/>
             </w:rPr>
           </w:pPr>
-          <w:hyperlink w:anchor="_Toc203551313" w:history="1">
+          <w:hyperlink w:anchor="_Toc203651652" w:history="1">
             <w:r>
               <w:rPr>
                 <w:rStyle w:val="Hyperlink"/>
@@ -1762,7 +1762,7 @@
                 <w:noProof/>
                 <w:webHidden/>
               </w:rPr>
-              <w:instrText xml:space="preserve"> PAGEREF _Toc203551313 \h </w:instrText>
+              <w:instrText xml:space="preserve"> PAGEREF _Toc203651652 \h </w:instrText>
             </w:r>
             <w:r>
               <w:rPr>
@@ -1809,7 +1809,7 @@
               <w14:ligatures w14:val="standardContextual"/>
             </w:rPr>
           </w:pPr>
-          <w:hyperlink w:anchor="_Toc203551314" w:history="1">
+          <w:hyperlink w:anchor="_Toc203651653" w:history="1">
             <w:r>
               <w:rPr>
                 <w:rStyle w:val="Hyperlink"/>
@@ -1854,7 +1854,7 @@
                 <w:noProof/>
                 <w:webHidden/>
               </w:rPr>
-              <w:instrText xml:space="preserve"> PAGEREF _Toc203551314 \h </w:instrText>
+              <w:instrText xml:space="preserve"> PAGEREF _Toc203651653 \h </w:instrText>
             </w:r>
             <w:r>
               <w:rPr>
@@ -1901,7 +1901,7 @@
               <w14:ligatures w14:val="standardContextual"/>
             </w:rPr>
           </w:pPr>
-          <w:hyperlink w:anchor="_Toc203551315" w:history="1">
+          <w:hyperlink w:anchor="_Toc203651654" w:history="1">
             <w:r>
               <w:rPr>
                 <w:rStyle w:val="Hyperlink"/>
@@ -1947,7 +1947,7 @@
                 <w:noProof/>
                 <w:webHidden/>
               </w:rPr>
-              <w:instrText xml:space="preserve"> PAGEREF _Toc203551315 \h </w:instrText>
+              <w:instrText xml:space="preserve"> PAGEREF _Toc203651654 \h </w:instrText>
             </w:r>
             <w:r>
               <w:rPr>
@@ -1968,6 +1968,651 @@
                 <w:webHidden/>
               </w:rPr>
               <w:t>11</w:t>
+            </w:r>
+            <w:r>
+              <w:rPr>
+                <w:noProof/>
+                <w:webHidden/>
+              </w:rPr>
+              <w:fldChar w:fldCharType="end"/>
+            </w:r>
+          </w:hyperlink>
+        </w:p>
+        <w:p>
+          <w:pPr>
+            <w:pStyle w:val="Verzeichnis1"/>
+            <w:tabs>
+              <w:tab w:val="left" w:pos="480"/>
+            </w:tabs>
+            <w:rPr>
+              <w:rFonts w:asciiTheme="minorHAnsi" w:eastAsiaTheme="minorEastAsia" w:hAnsiTheme="minorHAnsi"/>
+              <w:b w:val="0"/>
+              <w:noProof/>
+              <w:kern w:val="2"/>
+              <w:szCs w:val="24"/>
+              <w:lang w:eastAsia="de-DE"/>
+              <w14:ligatures w14:val="standardContextual"/>
+            </w:rPr>
+          </w:pPr>
+          <w:hyperlink w:anchor="_Toc203651655" w:history="1">
+            <w:r>
+              <w:rPr>
+                <w:rStyle w:val="Hyperlink"/>
+                <w:noProof/>
+              </w:rPr>
+              <w:t>4</w:t>
+            </w:r>
+            <w:r>
+              <w:rPr>
+                <w:rFonts w:asciiTheme="minorHAnsi" w:eastAsiaTheme="minorEastAsia" w:hAnsiTheme="minorHAnsi"/>
+                <w:b w:val="0"/>
+                <w:noProof/>
+                <w:kern w:val="2"/>
+                <w:szCs w:val="24"/>
+                <w:lang w:eastAsia="de-DE"/>
+                <w14:ligatures w14:val="standardContextual"/>
+              </w:rPr>
+              <w:tab/>
+            </w:r>
+            <w:r>
+              <w:rPr>
+                <w:rStyle w:val="Hyperlink"/>
+                <w:noProof/>
+              </w:rPr>
+              <w:t>Administration</w:t>
+            </w:r>
+            <w:r>
+              <w:rPr>
+                <w:noProof/>
+                <w:webHidden/>
+              </w:rPr>
+              <w:tab/>
+            </w:r>
+            <w:r>
+              <w:rPr>
+                <w:noProof/>
+                <w:webHidden/>
+              </w:rPr>
+              <w:fldChar w:fldCharType="begin"/>
+            </w:r>
+            <w:r>
+              <w:rPr>
+                <w:noProof/>
+                <w:webHidden/>
+              </w:rPr>
+              <w:instrText xml:space="preserve"> PAGEREF _Toc203651655 \h </w:instrText>
+            </w:r>
+            <w:r>
+              <w:rPr>
+                <w:noProof/>
+                <w:webHidden/>
+              </w:rPr>
+            </w:r>
+            <w:r>
+              <w:rPr>
+                <w:noProof/>
+                <w:webHidden/>
+              </w:rPr>
+              <w:fldChar w:fldCharType="separate"/>
+            </w:r>
+            <w:r>
+              <w:rPr>
+                <w:noProof/>
+                <w:webHidden/>
+              </w:rPr>
+              <w:t>12</w:t>
+            </w:r>
+            <w:r>
+              <w:rPr>
+                <w:noProof/>
+                <w:webHidden/>
+              </w:rPr>
+              <w:fldChar w:fldCharType="end"/>
+            </w:r>
+          </w:hyperlink>
+        </w:p>
+        <w:p>
+          <w:pPr>
+            <w:pStyle w:val="Verzeichnis2"/>
+            <w:tabs>
+              <w:tab w:val="left" w:pos="960"/>
+              <w:tab w:val="right" w:leader="dot" w:pos="9060"/>
+            </w:tabs>
+            <w:rPr>
+              <w:rFonts w:asciiTheme="minorHAnsi" w:eastAsiaTheme="minorEastAsia" w:hAnsiTheme="minorHAnsi"/>
+              <w:noProof/>
+              <w:kern w:val="2"/>
+              <w:szCs w:val="24"/>
+              <w:lang w:eastAsia="de-DE"/>
+              <w14:ligatures w14:val="standardContextual"/>
+            </w:rPr>
+          </w:pPr>
+          <w:hyperlink w:anchor="_Toc203651656" w:history="1">
+            <w:r>
+              <w:rPr>
+                <w:rStyle w:val="Hyperlink"/>
+                <w:noProof/>
+              </w:rPr>
+              <w:t>4.1</w:t>
+            </w:r>
+            <w:r>
+              <w:rPr>
+                <w:rFonts w:asciiTheme="minorHAnsi" w:eastAsiaTheme="minorEastAsia" w:hAnsiTheme="minorHAnsi"/>
+                <w:noProof/>
+                <w:kern w:val="2"/>
+                <w:szCs w:val="24"/>
+                <w:lang w:eastAsia="de-DE"/>
+                <w14:ligatures w14:val="standardContextual"/>
+              </w:rPr>
+              <w:tab/>
+            </w:r>
+            <w:r>
+              <w:rPr>
+                <w:rStyle w:val="Hyperlink"/>
+                <w:noProof/>
+              </w:rPr>
+              <w:t>Administration: Features</w:t>
+            </w:r>
+            <w:r>
+              <w:rPr>
+                <w:noProof/>
+                <w:webHidden/>
+              </w:rPr>
+              <w:tab/>
+            </w:r>
+            <w:r>
+              <w:rPr>
+                <w:noProof/>
+                <w:webHidden/>
+              </w:rPr>
+              <w:fldChar w:fldCharType="begin"/>
+            </w:r>
+            <w:r>
+              <w:rPr>
+                <w:noProof/>
+                <w:webHidden/>
+              </w:rPr>
+              <w:instrText xml:space="preserve"> PAGEREF _Toc203651656 \h </w:instrText>
+            </w:r>
+            <w:r>
+              <w:rPr>
+                <w:noProof/>
+                <w:webHidden/>
+              </w:rPr>
+            </w:r>
+            <w:r>
+              <w:rPr>
+                <w:noProof/>
+                <w:webHidden/>
+              </w:rPr>
+              <w:fldChar w:fldCharType="separate"/>
+            </w:r>
+            <w:r>
+              <w:rPr>
+                <w:noProof/>
+                <w:webHidden/>
+              </w:rPr>
+              <w:t>12</w:t>
+            </w:r>
+            <w:r>
+              <w:rPr>
+                <w:noProof/>
+                <w:webHidden/>
+              </w:rPr>
+              <w:fldChar w:fldCharType="end"/>
+            </w:r>
+          </w:hyperlink>
+        </w:p>
+        <w:p>
+          <w:pPr>
+            <w:pStyle w:val="Verzeichnis2"/>
+            <w:tabs>
+              <w:tab w:val="left" w:pos="960"/>
+              <w:tab w:val="right" w:leader="dot" w:pos="9060"/>
+            </w:tabs>
+            <w:rPr>
+              <w:rFonts w:asciiTheme="minorHAnsi" w:eastAsiaTheme="minorEastAsia" w:hAnsiTheme="minorHAnsi"/>
+              <w:noProof/>
+              <w:kern w:val="2"/>
+              <w:szCs w:val="24"/>
+              <w:lang w:eastAsia="de-DE"/>
+              <w14:ligatures w14:val="standardContextual"/>
+            </w:rPr>
+          </w:pPr>
+          <w:hyperlink w:anchor="_Toc203651657" w:history="1">
+            <w:r>
+              <w:rPr>
+                <w:rStyle w:val="Hyperlink"/>
+                <w:noProof/>
+              </w:rPr>
+              <w:t>4.2</w:t>
+            </w:r>
+            <w:r>
+              <w:rPr>
+                <w:rFonts w:asciiTheme="minorHAnsi" w:eastAsiaTheme="minorEastAsia" w:hAnsiTheme="minorHAnsi"/>
+                <w:noProof/>
+                <w:kern w:val="2"/>
+                <w:szCs w:val="24"/>
+                <w:lang w:eastAsia="de-DE"/>
+                <w14:ligatures w14:val="standardContextual"/>
+              </w:rPr>
+              <w:tab/>
+            </w:r>
+            <w:r>
+              <w:rPr>
+                <w:rStyle w:val="Hyperlink"/>
+                <w:noProof/>
+              </w:rPr>
+              <w:t>Administration: Knowledge Fields</w:t>
+            </w:r>
+            <w:r>
+              <w:rPr>
+                <w:noProof/>
+                <w:webHidden/>
+              </w:rPr>
+              <w:tab/>
+            </w:r>
+            <w:r>
+              <w:rPr>
+                <w:noProof/>
+                <w:webHidden/>
+              </w:rPr>
+              <w:fldChar w:fldCharType="begin"/>
+            </w:r>
+            <w:r>
+              <w:rPr>
+                <w:noProof/>
+                <w:webHidden/>
+              </w:rPr>
+              <w:instrText xml:space="preserve"> PAGEREF _Toc203651657 \h </w:instrText>
+            </w:r>
+            <w:r>
+              <w:rPr>
+                <w:noProof/>
+                <w:webHidden/>
+              </w:rPr>
+            </w:r>
+            <w:r>
+              <w:rPr>
+                <w:noProof/>
+                <w:webHidden/>
+              </w:rPr>
+              <w:fldChar w:fldCharType="separate"/>
+            </w:r>
+            <w:r>
+              <w:rPr>
+                <w:noProof/>
+                <w:webHidden/>
+              </w:rPr>
+              <w:t>12</w:t>
+            </w:r>
+            <w:r>
+              <w:rPr>
+                <w:noProof/>
+                <w:webHidden/>
+              </w:rPr>
+              <w:fldChar w:fldCharType="end"/>
+            </w:r>
+          </w:hyperlink>
+        </w:p>
+        <w:p>
+          <w:pPr>
+            <w:pStyle w:val="Verzeichnis2"/>
+            <w:tabs>
+              <w:tab w:val="left" w:pos="960"/>
+              <w:tab w:val="right" w:leader="dot" w:pos="9060"/>
+            </w:tabs>
+            <w:rPr>
+              <w:rFonts w:asciiTheme="minorHAnsi" w:eastAsiaTheme="minorEastAsia" w:hAnsiTheme="minorHAnsi"/>
+              <w:noProof/>
+              <w:kern w:val="2"/>
+              <w:szCs w:val="24"/>
+              <w:lang w:eastAsia="de-DE"/>
+              <w14:ligatures w14:val="standardContextual"/>
+            </w:rPr>
+          </w:pPr>
+          <w:hyperlink w:anchor="_Toc203651658" w:history="1">
+            <w:r>
+              <w:rPr>
+                <w:rStyle w:val="Hyperlink"/>
+                <w:noProof/>
+              </w:rPr>
+              <w:t>4.3</w:t>
+            </w:r>
+            <w:r>
+              <w:rPr>
+                <w:rFonts w:asciiTheme="minorHAnsi" w:eastAsiaTheme="minorEastAsia" w:hAnsiTheme="minorHAnsi"/>
+                <w:noProof/>
+                <w:kern w:val="2"/>
+                <w:szCs w:val="24"/>
+                <w:lang w:eastAsia="de-DE"/>
+                <w14:ligatures w14:val="standardContextual"/>
+              </w:rPr>
+              <w:tab/>
+            </w:r>
+            <w:r>
+              <w:rPr>
+                <w:rStyle w:val="Hyperlink"/>
+                <w:noProof/>
+              </w:rPr>
+              <w:t>Administration: Users</w:t>
+            </w:r>
+            <w:r>
+              <w:rPr>
+                <w:noProof/>
+                <w:webHidden/>
+              </w:rPr>
+              <w:tab/>
+            </w:r>
+            <w:r>
+              <w:rPr>
+                <w:noProof/>
+                <w:webHidden/>
+              </w:rPr>
+              <w:fldChar w:fldCharType="begin"/>
+            </w:r>
+            <w:r>
+              <w:rPr>
+                <w:noProof/>
+                <w:webHidden/>
+              </w:rPr>
+              <w:instrText xml:space="preserve"> PAGEREF _Toc203651658 \h </w:instrText>
+            </w:r>
+            <w:r>
+              <w:rPr>
+                <w:noProof/>
+                <w:webHidden/>
+              </w:rPr>
+            </w:r>
+            <w:r>
+              <w:rPr>
+                <w:noProof/>
+                <w:webHidden/>
+              </w:rPr>
+              <w:fldChar w:fldCharType="separate"/>
+            </w:r>
+            <w:r>
+              <w:rPr>
+                <w:noProof/>
+                <w:webHidden/>
+              </w:rPr>
+              <w:t>13</w:t>
+            </w:r>
+            <w:r>
+              <w:rPr>
+                <w:noProof/>
+                <w:webHidden/>
+              </w:rPr>
+              <w:fldChar w:fldCharType="end"/>
+            </w:r>
+          </w:hyperlink>
+        </w:p>
+        <w:p>
+          <w:pPr>
+            <w:pStyle w:val="Verzeichnis2"/>
+            <w:tabs>
+              <w:tab w:val="left" w:pos="960"/>
+              <w:tab w:val="right" w:leader="dot" w:pos="9060"/>
+            </w:tabs>
+            <w:rPr>
+              <w:rFonts w:asciiTheme="minorHAnsi" w:eastAsiaTheme="minorEastAsia" w:hAnsiTheme="minorHAnsi"/>
+              <w:noProof/>
+              <w:kern w:val="2"/>
+              <w:szCs w:val="24"/>
+              <w:lang w:eastAsia="de-DE"/>
+              <w14:ligatures w14:val="standardContextual"/>
+            </w:rPr>
+          </w:pPr>
+          <w:hyperlink w:anchor="_Toc203651659" w:history="1">
+            <w:r>
+              <w:rPr>
+                <w:rStyle w:val="Hyperlink"/>
+                <w:noProof/>
+              </w:rPr>
+              <w:t>4.4</w:t>
+            </w:r>
+            <w:r>
+              <w:rPr>
+                <w:rFonts w:asciiTheme="minorHAnsi" w:eastAsiaTheme="minorEastAsia" w:hAnsiTheme="minorHAnsi"/>
+                <w:noProof/>
+                <w:kern w:val="2"/>
+                <w:szCs w:val="24"/>
+                <w:lang w:eastAsia="de-DE"/>
+                <w14:ligatures w14:val="standardContextual"/>
+              </w:rPr>
+              <w:tab/>
+            </w:r>
+            <w:r>
+              <w:rPr>
+                <w:rStyle w:val="Hyperlink"/>
+                <w:noProof/>
+              </w:rPr>
+              <w:t>Administration: Logins</w:t>
+            </w:r>
+            <w:r>
+              <w:rPr>
+                <w:noProof/>
+                <w:webHidden/>
+              </w:rPr>
+              <w:tab/>
+            </w:r>
+            <w:r>
+              <w:rPr>
+                <w:noProof/>
+                <w:webHidden/>
+              </w:rPr>
+              <w:fldChar w:fldCharType="begin"/>
+            </w:r>
+            <w:r>
+              <w:rPr>
+                <w:noProof/>
+                <w:webHidden/>
+              </w:rPr>
+              <w:instrText xml:space="preserve"> PAGEREF _Toc203651659 \h </w:instrText>
+            </w:r>
+            <w:r>
+              <w:rPr>
+                <w:noProof/>
+                <w:webHidden/>
+              </w:rPr>
+            </w:r>
+            <w:r>
+              <w:rPr>
+                <w:noProof/>
+                <w:webHidden/>
+              </w:rPr>
+              <w:fldChar w:fldCharType="separate"/>
+            </w:r>
+            <w:r>
+              <w:rPr>
+                <w:noProof/>
+                <w:webHidden/>
+              </w:rPr>
+              <w:t>13</w:t>
+            </w:r>
+            <w:r>
+              <w:rPr>
+                <w:noProof/>
+                <w:webHidden/>
+              </w:rPr>
+              <w:fldChar w:fldCharType="end"/>
+            </w:r>
+          </w:hyperlink>
+        </w:p>
+        <w:p>
+          <w:pPr>
+            <w:pStyle w:val="Verzeichnis2"/>
+            <w:tabs>
+              <w:tab w:val="left" w:pos="960"/>
+              <w:tab w:val="right" w:leader="dot" w:pos="9060"/>
+            </w:tabs>
+            <w:rPr>
+              <w:rFonts w:asciiTheme="minorHAnsi" w:eastAsiaTheme="minorEastAsia" w:hAnsiTheme="minorHAnsi"/>
+              <w:noProof/>
+              <w:kern w:val="2"/>
+              <w:szCs w:val="24"/>
+              <w:lang w:eastAsia="de-DE"/>
+              <w14:ligatures w14:val="standardContextual"/>
+            </w:rPr>
+          </w:pPr>
+          <w:hyperlink w:anchor="_Toc203651660" w:history="1">
+            <w:r>
+              <w:rPr>
+                <w:rStyle w:val="Hyperlink"/>
+                <w:noProof/>
+              </w:rPr>
+              <w:t>4.5</w:t>
+            </w:r>
+            <w:r>
+              <w:rPr>
+                <w:rFonts w:asciiTheme="minorHAnsi" w:eastAsiaTheme="minorEastAsia" w:hAnsiTheme="minorHAnsi"/>
+                <w:noProof/>
+                <w:kern w:val="2"/>
+                <w:szCs w:val="24"/>
+                <w:lang w:eastAsia="de-DE"/>
+                <w14:ligatures w14:val="standardContextual"/>
+              </w:rPr>
+              <w:tab/>
+            </w:r>
+            <w:r>
+              <w:rPr>
+                <w:rStyle w:val="Hyperlink"/>
+                <w:noProof/>
+              </w:rPr>
+              <w:t>Administration: Questions</w:t>
+            </w:r>
+            <w:r>
+              <w:rPr>
+                <w:noProof/>
+                <w:webHidden/>
+              </w:rPr>
+              <w:tab/>
+            </w:r>
+            <w:r>
+              <w:rPr>
+                <w:noProof/>
+                <w:webHidden/>
+              </w:rPr>
+              <w:fldChar w:fldCharType="begin"/>
+            </w:r>
+            <w:r>
+              <w:rPr>
+                <w:noProof/>
+                <w:webHidden/>
+              </w:rPr>
+              <w:instrText xml:space="preserve"> PAGEREF _Toc203651660 \h </w:instrText>
+            </w:r>
+            <w:r>
+              <w:rPr>
+                <w:noProof/>
+                <w:webHidden/>
+              </w:rPr>
+            </w:r>
+            <w:r>
+              <w:rPr>
+                <w:noProof/>
+                <w:webHidden/>
+              </w:rPr>
+              <w:fldChar w:fldCharType="separate"/>
+            </w:r>
+            <w:r>
+              <w:rPr>
+                <w:noProof/>
+                <w:webHidden/>
+              </w:rPr>
+              <w:t>13</w:t>
+            </w:r>
+            <w:r>
+              <w:rPr>
+                <w:noProof/>
+                <w:webHidden/>
+              </w:rPr>
+              <w:fldChar w:fldCharType="end"/>
+            </w:r>
+          </w:hyperlink>
+        </w:p>
+        <w:p>
+          <w:pPr>
+            <w:pStyle w:val="Verzeichnis2"/>
+            <w:tabs>
+              <w:tab w:val="left" w:pos="960"/>
+              <w:tab w:val="right" w:leader="dot" w:pos="9060"/>
+            </w:tabs>
+            <w:rPr>
+              <w:rFonts w:asciiTheme="minorHAnsi" w:eastAsiaTheme="minorEastAsia" w:hAnsiTheme="minorHAnsi"/>
+              <w:noProof/>
+              <w:kern w:val="2"/>
+              <w:szCs w:val="24"/>
+              <w:lang w:eastAsia="de-DE"/>
+              <w14:ligatures w14:val="standardContextual"/>
+            </w:rPr>
+          </w:pPr>
+          <w:hyperlink w:anchor="_Toc203651661" w:history="1">
+            <w:r>
+              <w:rPr>
+                <w:rStyle w:val="Hyperlink"/>
+                <w:noProof/>
+              </w:rPr>
+              <w:t>4.6</w:t>
+            </w:r>
+            <w:r>
+              <w:rPr>
+                <w:rFonts w:asciiTheme="minorHAnsi" w:eastAsiaTheme="minorEastAsia" w:hAnsiTheme="minorHAnsi"/>
+                <w:noProof/>
+                <w:kern w:val="2"/>
+                <w:szCs w:val="24"/>
+                <w:lang w:eastAsia="de-DE"/>
+                <w14:ligatures w14:val="standardContextual"/>
+              </w:rPr>
+              <w:tab/>
+            </w:r>
+            <w:r>
+              <w:rPr>
+                <w:rStyle w:val="Hyperlink"/>
+                <w:noProof/>
+              </w:rPr>
+              <w:t>Administration: Faulty Code</w:t>
+            </w:r>
+            <w:r>
+              <w:rPr>
+                <w:noProof/>
+                <w:webHidden/>
+              </w:rPr>
+              <w:tab/>
+            </w:r>
+            <w:r>
+              <w:rPr>
+                <w:noProof/>
+                <w:webHidden/>
+              </w:rPr>
+              <w:fldChar w:fldCharType="begin"/>
+            </w:r>
+            <w:r>
+              <w:rPr>
+                <w:noProof/>
+                <w:webHidden/>
+              </w:rPr>
+              <w:instrText xml:space="preserve"> PAGEREF _Toc203651661 \h </w:instrText>
+            </w:r>
+            <w:r>
+              <w:rPr>
+                <w:noProof/>
+                <w:webHidden/>
+              </w:rPr>
+            </w:r>
+            <w:r>
+              <w:rPr>
+                <w:noProof/>
+                <w:webHidden/>
+              </w:rPr>
+              <w:fldChar w:fldCharType="separate"/>
+            </w:r>
+            <w:r>
+              <w:rPr>
+                <w:noProof/>
+                <w:webHidden/>
+              </w:rPr>
+              <w:t>13</w:t>
             </w:r>
             <w:r>
               <w:rPr>
@@ -1996,7 +2641,7 @@
           <w:lang w:val="en-US"/>
         </w:rPr>
       </w:pPr>
-      <w:bookmarkStart w:id="1" w:name="_Toc203551299"/>
+      <w:bookmarkStart w:id="1" w:name="_Toc203651638"/>
       <w:proofErr w:type="spellStart"/>
       <w:r>
         <w:rPr>
@@ -2023,13 +2668,6 @@
       <w:proofErr w:type="spellEnd"/>
     </w:p>
     <w:p>
-      <w:pPr>
-        <w:rPr>
-          <w:lang w:val="en-US"/>
-        </w:rPr>
-      </w:pPr>
-    </w:p>
-    <w:p>
       <w:r>
         <w:t xml:space="preserve">Der „4PLAN </w:t>
       </w:r>
@@ -2162,7 +2800,7 @@
           <w:lang w:val="en-US"/>
         </w:rPr>
       </w:pPr>
-      <w:bookmarkStart w:id="2" w:name="_Toc203551300"/>
+      <w:bookmarkStart w:id="2" w:name="_Toc203651639"/>
       <w:r>
         <w:rPr>
           <w:lang w:val="en-US"/>
@@ -2187,7 +2825,7 @@
           <w:noProof/>
         </w:rPr>
       </w:pPr>
-      <w:bookmarkStart w:id="3" w:name="_Toc203551301"/>
+      <w:bookmarkStart w:id="3" w:name="_Toc203651640"/>
       <w:r>
         <w:rPr>
           <w:noProof/>
@@ -2238,10 +2876,16 @@
         <w:t xml:space="preserve"> Buddy angezeigt. </w:t>
       </w:r>
       <w:r>
-        <w:t>W</w:t>
-      </w:r>
-      <w:r>
-        <w:t xml:space="preserve">enn Sie Administrator sind, sehen Sie die Schaltfläche „Administration“. </w:t>
+        <w:t>Nur w</w:t>
+      </w:r>
+      <w:r>
+        <w:t>enn Sie Administrator sind, sehen Sie die Schaltfläche „Administration“</w:t>
+      </w:r>
+      <w:r>
+        <w:t xml:space="preserve"> (Datenbank-Symbol)</w:t>
+      </w:r>
+      <w:r>
+        <w:t xml:space="preserve">. </w:t>
       </w:r>
       <w:r>
         <w:tab/>
@@ -2249,14 +2893,11 @@
     </w:p>
     <w:p>
       <w:r>
-        <w:rPr>
-          <w:noProof/>
-        </w:rPr>
         <w:drawing>
-          <wp:inline distT="0" distB="0" distL="0" distR="0" wp14:anchorId="2A49D22D" wp14:editId="30C0ED0F">
-            <wp:extent cx="5759450" cy="3554730"/>
-            <wp:effectExtent l="0" t="0" r="6350" b="1270"/>
-            <wp:docPr id="2109472751" name="Grafik 1" descr="Ein Bild, das Text, Software, Screenshot, Webseite enthält.&#10;&#10;KI-generierte Inhalte können fehlerhaft sein."/>
+          <wp:inline distT="0" distB="0" distL="0" distR="0" wp14:anchorId="223A317E" wp14:editId="6CBAA12F">
+            <wp:extent cx="5759450" cy="3928745"/>
+            <wp:effectExtent l="0" t="0" r="6350" b="0"/>
+            <wp:docPr id="1555595546" name="Grafik 1" descr="Ein Bild, das Text, Software, Screenshot enthält.&#10;&#10;KI-generierte Inhalte können fehlerhaft sein."/>
             <wp:cNvGraphicFramePr>
               <a:graphicFrameLocks xmlns:a="http://schemas.openxmlformats.org/drawingml/2006/main" noChangeAspect="1"/>
             </wp:cNvGraphicFramePr>
@@ -2264,7 +2905,7 @@
               <a:graphicData uri="http://schemas.openxmlformats.org/drawingml/2006/picture">
                 <pic:pic xmlns:pic="http://schemas.openxmlformats.org/drawingml/2006/picture">
                   <pic:nvPicPr>
-                    <pic:cNvPr id="2109472751" name="Grafik 1" descr="Ein Bild, das Text, Software, Screenshot, Webseite enthält.&#10;&#10;KI-generierte Inhalte können fehlerhaft sein."/>
+                    <pic:cNvPr id="1555595546" name="Grafik 1" descr="Ein Bild, das Text, Software, Screenshot enthält.&#10;&#10;KI-generierte Inhalte können fehlerhaft sein."/>
                     <pic:cNvPicPr/>
                   </pic:nvPicPr>
                   <pic:blipFill>
@@ -2276,7 +2917,7 @@
                   <pic:spPr>
                     <a:xfrm>
                       <a:off x="0" y="0"/>
-                      <a:ext cx="5759450" cy="3554730"/>
+                      <a:ext cx="5759450" cy="3928745"/>
                     </a:xfrm>
                     <a:prstGeom prst="rect">
                       <a:avLst/>
@@ -2289,7 +2930,36 @@
         </w:drawing>
       </w:r>
     </w:p>
-    <w:p/>
+    <w:p>
+      <w:r>
+        <w:t>Über die „Hamburger“ Schaltfläche können Sie die Navigation ausklappen. Im ausgeklappten Modus haben Sie einen etwas einfacheren Zugriff auf die „Wissensgebiete“</w:t>
+      </w:r>
+      <w:r>
+        <w:t xml:space="preserve"> (Gehirn-Icon)</w:t>
+      </w:r>
+      <w:r>
+        <w:t>.</w:t>
+      </w:r>
+    </w:p>
+    <w:p>
+      <w:pPr>
+        <w:spacing w:after="160" w:line="259" w:lineRule="auto"/>
+        <w:rPr>
+          <w:rFonts w:eastAsiaTheme="majorEastAsia" w:cstheme="majorBidi"/>
+          <w:b/>
+          <w:noProof/>
+          <w:color w:val="990000"/>
+          <w:sz w:val="28"/>
+          <w:szCs w:val="26"/>
+        </w:rPr>
+      </w:pPr>
+      <w:r>
+        <w:rPr>
+          <w:noProof/>
+        </w:rPr>
+        <w:br w:type="page"/>
+      </w:r>
+    </w:p>
     <w:p>
       <w:pPr>
         <w:pStyle w:val="berschrift2"/>
@@ -2297,11 +2967,12 @@
           <w:noProof/>
         </w:rPr>
       </w:pPr>
-      <w:bookmarkStart w:id="4" w:name="_Toc203551302"/>
+      <w:bookmarkStart w:id="4" w:name="_Toc203651641"/>
       <w:r>
         <w:rPr>
           <w:noProof/>
         </w:rPr>
+        <w:lastRenderedPageBreak/>
         <w:t>Grundlagen der Bedienung</w:t>
       </w:r>
       <w:bookmarkEnd w:id="4"/>
@@ -2354,7 +3025,6 @@
           <w:b/>
           <w:bCs/>
         </w:rPr>
-        <w:lastRenderedPageBreak/>
         <w:t>Wichtig</w:t>
       </w:r>
       <w:r>
@@ -2478,6 +3148,7 @@
     </w:p>
     <w:p>
       <w:r>
+        <w:lastRenderedPageBreak/>
         <w:t>Am unteren linken Rand befindet sich ein Bereich für den aktuellen Status des Systems und eine Schaltfläche zum „Logout“.</w:t>
       </w:r>
     </w:p>
@@ -2485,7 +3156,7 @@
       <w:pPr>
         <w:pStyle w:val="berschrift2"/>
       </w:pPr>
-      <w:bookmarkStart w:id="5" w:name="_Toc203551303"/>
+      <w:bookmarkStart w:id="5" w:name="_Toc203651642"/>
       <w:r>
         <w:t>Mit Knowledge Fields arbeiten</w:t>
       </w:r>
@@ -2506,105 +3177,102 @@
       </w:r>
       <w:proofErr w:type="spellEnd"/>
       <w:r>
-        <w:t xml:space="preserve"> Buddy es für die Beantwortung einer Frage hinzuziehen. Er entscheidet selbst, aus welchem der gewählten Wissensgebiete er die Frage beantwortet. In manchen Fällen kann es sehr </w:t>
-      </w:r>
+        <w:t xml:space="preserve"> Buddy es für die Beantwortung einer Frage hinzuziehen. Er entscheidet selbst, aus welchem der gewählten Wissensgebiete er die Frage beantwortet. In manchen Fällen kann es sehr hilfreich sein, eine Frage auf ein spezifisches Wissensgebiet zu stellen, z.B. damit der 4PLAN </w:t>
+      </w:r>
+      <w:proofErr w:type="spellStart"/>
+      <w:r>
+        <w:t>Everything</w:t>
+      </w:r>
+      <w:proofErr w:type="spellEnd"/>
+      <w:r>
+        <w:t xml:space="preserve"> Buddy nicht versucht eine Frage aus dem Web zu beantworten, die Sie auch bei eher schwacher Ergebnisqualität aus internen Dokumenten beantworten wollen.</w:t>
+      </w:r>
+    </w:p>
+    <w:p>
+      <w:r>
+        <w:t xml:space="preserve">Das „Web“ ist auch ein Wissensgebiet. Wenn Sie eine Frage mit aktuellem Bezug stellen, z.B. „Was darf ich heute Abend in München nicht verpassen?“, wird der 4PLAN </w:t>
+      </w:r>
+      <w:proofErr w:type="spellStart"/>
+      <w:r>
+        <w:t>Everything</w:t>
+      </w:r>
+      <w:proofErr w:type="spellEnd"/>
+      <w:r>
+        <w:t xml:space="preserve"> Buddy automatisch im Web suchen. Sie können die Frage auch entsprechend formulieren, z.B. „Suche im Web nach den Beitragsbemessungsgrenzen zur Sozialversicherung 2025“, um den 4PLAN </w:t>
+      </w:r>
+      <w:proofErr w:type="spellStart"/>
+      <w:r>
+        <w:t>Everything</w:t>
+      </w:r>
+      <w:proofErr w:type="spellEnd"/>
+      <w:r>
+        <w:t xml:space="preserve"> Buddy zu einer Web-Suche aufzufordern.</w:t>
+      </w:r>
+    </w:p>
+    <w:p>
+      <w:pPr>
+        <w:pStyle w:val="berschrift2"/>
+      </w:pPr>
+      <w:bookmarkStart w:id="6" w:name="_Toc203651643"/>
+      <w:r>
+        <w:t>Mit hochgeladenen Dateien arbeiten</w:t>
+      </w:r>
+      <w:bookmarkEnd w:id="6"/>
+    </w:p>
+    <w:p>
+      <w:r>
+        <w:t xml:space="preserve">Mit der [+] Schaltfläche neben dem Eingabefeld können Sie Dateien hochladen. Es kann immer nur eine Datei aktiv hochgeladen sein. </w:t>
+      </w:r>
+    </w:p>
+    <w:p>
+      <w:r>
+        <w:t>Wenn eine Datei hochgeladen wurde, wird der Dateiname links angezeigt, die „Knowledge Fields“ werden nicht mehr angezeigt, der Chat bezieht sich jetzt auf die Datei.</w:t>
+      </w:r>
+    </w:p>
+    <w:p>
+      <w:r>
+        <w:t>Abhängig vom hochgeladenen Dateityp wird der Dateiinhalt bzw. Auszüge davon im Chatbereich angezeigt. Dies gilt bei allen Dateitypen mit Ausnahme von PDF/DOCX.</w:t>
+      </w:r>
+    </w:p>
+    <w:p>
+      <w:pPr>
+        <w:pStyle w:val="berschrift3"/>
+      </w:pPr>
+      <w:bookmarkStart w:id="7" w:name="_Toc203651644"/>
+      <w:r>
+        <w:t>Excel- und CSV Dateien</w:t>
+      </w:r>
+      <w:bookmarkEnd w:id="7"/>
+    </w:p>
+    <w:p>
+      <w:r>
+        <w:t xml:space="preserve">Wenn Sie eine Excel- oder CSV Datei hochladen, können Sie den 4PLAN </w:t>
+      </w:r>
+      <w:proofErr w:type="spellStart"/>
+      <w:r>
+        <w:t>Everything</w:t>
+      </w:r>
+      <w:proofErr w:type="spellEnd"/>
+      <w:r>
+        <w:t xml:space="preserve"> Buddy auffordern, diese zu untersuchen. Er wird Python Skripte schreiben und ausführen, um Ihre Fragen zu beantworten. Die Skripte können Tabellen oder Grafiken erzeugen. </w:t>
+      </w:r>
+    </w:p>
+    <w:p>
+      <w:r>
+        <w:t xml:space="preserve">Die Excel Dateien müssen reine Tabellen sein, ohne leere Zeilen am oberen Rand oder zusammengefügte Zellen. Es wird immer nur das erste Tabellenblatt verwendet. Bearbeiten Sie nötigenfalls die Excel-Datei, wenn sie vom 4PLAN </w:t>
+      </w:r>
+      <w:proofErr w:type="spellStart"/>
+      <w:r>
+        <w:t>Everything</w:t>
+      </w:r>
+      <w:proofErr w:type="spellEnd"/>
+      <w:r>
+        <w:t xml:space="preserve"> Buddy nicht korrekt verarbeitet werden kann.</w:t>
+      </w:r>
+    </w:p>
+    <w:p>
       <w:r>
         <w:lastRenderedPageBreak/>
-        <w:t xml:space="preserve">hilfreich sein, eine Frage auf ein spezifisches Wissensgebiet zu stellen, z.B. damit der 4PLAN </w:t>
-      </w:r>
-      <w:proofErr w:type="spellStart"/>
-      <w:r>
-        <w:t>Everything</w:t>
-      </w:r>
-      <w:proofErr w:type="spellEnd"/>
-      <w:r>
-        <w:t xml:space="preserve"> Buddy nicht versucht eine Frage aus dem Web zu beantworten, die Sie auch bei eher schwacher Ergebnisqualität aus internen Dokumenten beantworten wollen.</w:t>
-      </w:r>
-    </w:p>
-    <w:p>
-      <w:r>
-        <w:t xml:space="preserve">Das „Web“ ist auch ein Wissensgebiet. Wenn Sie eine Frage mit aktuellem Bezug stellen, z.B. „Was darf ich heute Abend in München nicht verpassen?“, wird der 4PLAN </w:t>
-      </w:r>
-      <w:proofErr w:type="spellStart"/>
-      <w:r>
-        <w:t>Everything</w:t>
-      </w:r>
-      <w:proofErr w:type="spellEnd"/>
-      <w:r>
-        <w:t xml:space="preserve"> Buddy automatisch im Web suchen. Sie können die Frage auch entsprechend formulieren, z.B. „Suche im Web nach den Beitragsbemessungsgrenzen zur Sozialversicherung 2025“, um den 4PLAN </w:t>
-      </w:r>
-      <w:proofErr w:type="spellStart"/>
-      <w:r>
-        <w:t>Everything</w:t>
-      </w:r>
-      <w:proofErr w:type="spellEnd"/>
-      <w:r>
-        <w:t xml:space="preserve"> Buddy zu einer Web-Suche aufzufordern.</w:t>
-      </w:r>
-    </w:p>
-    <w:p>
-      <w:pPr>
-        <w:pStyle w:val="berschrift2"/>
-      </w:pPr>
-      <w:bookmarkStart w:id="6" w:name="_Toc203551304"/>
-      <w:r>
-        <w:t>Mit hochgeladenen Dateien arbeiten</w:t>
-      </w:r>
-      <w:bookmarkEnd w:id="6"/>
-    </w:p>
-    <w:p>
-      <w:r>
-        <w:t xml:space="preserve">Mit der [+] Schaltfläche neben dem Eingabefeld können Sie Dateien hochladen. Es kann immer nur eine Datei aktiv hochgeladen sein. </w:t>
-      </w:r>
-    </w:p>
-    <w:p>
-      <w:r>
-        <w:t>Wenn eine Datei hochgeladen wurde, wird der Dateiname links angezeigt, die „Knowledge Fields“ werden nicht mehr angezeigt, der Chat bezieht sich jetzt auf die Datei.</w:t>
-      </w:r>
-    </w:p>
-    <w:p>
-      <w:r>
-        <w:t>Abhängig vom hochgeladenen Dateityp wird der Dateiinhalt bzw. Auszüge davon im Chatbereich angezeigt. Dies gilt bei allen Dateitypen mit Ausnahme von PDF/DOCX.</w:t>
-      </w:r>
-    </w:p>
-    <w:p>
-      <w:pPr>
-        <w:pStyle w:val="berschrift3"/>
-      </w:pPr>
-      <w:bookmarkStart w:id="7" w:name="_Toc203551305"/>
-      <w:r>
-        <w:t>Excel- und CSV Dateien</w:t>
-      </w:r>
-      <w:bookmarkEnd w:id="7"/>
-    </w:p>
-    <w:p>
-      <w:r>
-        <w:t xml:space="preserve">Wenn Sie eine Excel- oder CSV Datei hochladen, können Sie den 4PLAN </w:t>
-      </w:r>
-      <w:proofErr w:type="spellStart"/>
-      <w:r>
-        <w:t>Everything</w:t>
-      </w:r>
-      <w:proofErr w:type="spellEnd"/>
-      <w:r>
-        <w:t xml:space="preserve"> Buddy auffordern, diese zu untersuchen. Er wird Python Skripte schreiben und ausführen, um Ihre Fragen zu beantworten. Die Skripte können Tabellen oder Grafiken erzeugen. </w:t>
-      </w:r>
-    </w:p>
-    <w:p>
-      <w:r>
-        <w:t xml:space="preserve">Die Excel Dateien müssen reine Tabellen sein, ohne leere Zeilen am oberen Rand oder zusammengefügte Zellen. Es wird immer nur das erste Tabellenblatt verwendet. Bearbeiten Sie nötigenfalls die Excel-Datei, wenn sie vom 4PLAN </w:t>
-      </w:r>
-      <w:proofErr w:type="spellStart"/>
-      <w:r>
-        <w:t>Everything</w:t>
-      </w:r>
-      <w:proofErr w:type="spellEnd"/>
-      <w:r>
-        <w:t xml:space="preserve"> Buddy nicht korrekt verarbeitet werden kann.</w:t>
-      </w:r>
-    </w:p>
-    <w:p>
-      <w:r>
         <w:t xml:space="preserve">Bitte beachten Sie auch, dass der 4PLAN </w:t>
       </w:r>
       <w:proofErr w:type="spellStart"/>
@@ -2688,7 +3356,6 @@
     </w:p>
     <w:p>
       <w:r>
-        <w:lastRenderedPageBreak/>
         <w:t xml:space="preserve">Sie können nun im Chat Fragen zu der Datei stellen, z.B. „Wie hoch </w:t>
       </w:r>
       <w:r>
@@ -2898,8 +3565,9 @@
       <w:pPr>
         <w:pStyle w:val="berschrift3"/>
       </w:pPr>
-      <w:bookmarkStart w:id="8" w:name="_Toc203551306"/>
-      <w:r>
+      <w:bookmarkStart w:id="8" w:name="_Toc203651645"/>
+      <w:r>
+        <w:lastRenderedPageBreak/>
         <w:t>PDF- und Word-Dateien</w:t>
       </w:r>
       <w:bookmarkEnd w:id="8"/>
@@ -2930,7 +3598,6 @@
     </w:p>
     <w:p>
       <w:r>
-        <w:lastRenderedPageBreak/>
         <w:t xml:space="preserve">Der 4PLAN </w:t>
       </w:r>
       <w:proofErr w:type="spellStart"/>
@@ -2962,7 +3629,7 @@
       <w:pPr>
         <w:pStyle w:val="berschrift3"/>
       </w:pPr>
-      <w:bookmarkStart w:id="9" w:name="_Toc203551307"/>
+      <w:bookmarkStart w:id="9" w:name="_Toc203651646"/>
       <w:r>
         <w:t>Text- und SQL-Dateien</w:t>
       </w:r>
@@ -2982,7 +3649,7 @@
       <w:pPr>
         <w:pStyle w:val="berschrift3"/>
       </w:pPr>
-      <w:bookmarkStart w:id="10" w:name="_Toc203551308"/>
+      <w:bookmarkStart w:id="10" w:name="_Toc203651647"/>
       <w:r>
         <w:t>Bild-Dateien</w:t>
       </w:r>
@@ -2997,7 +3664,7 @@
       <w:pPr>
         <w:pStyle w:val="berschrift3"/>
       </w:pPr>
-      <w:bookmarkStart w:id="11" w:name="_Toc203551309"/>
+      <w:bookmarkStart w:id="11" w:name="_Toc203651648"/>
       <w:r>
         <w:t>Bild-Generierung</w:t>
       </w:r>
@@ -3034,6 +3701,7 @@
         <w:rPr>
           <w:noProof/>
         </w:rPr>
+        <w:lastRenderedPageBreak/>
         <w:drawing>
           <wp:anchor distT="0" distB="0" distL="114300" distR="114300" simplePos="0" relativeHeight="251661312" behindDoc="0" locked="0" layoutInCell="1" allowOverlap="1" wp14:anchorId="5AC518EF" wp14:editId="4E556604">
             <wp:simplePos x="0" y="0"/>
@@ -3120,7 +3788,6 @@
     </w:p>
     <w:p>
       <w:r>
-        <w:lastRenderedPageBreak/>
         <w:t xml:space="preserve">Auch wenn das Erzeugen von Bildern mit KI großen Spaß macht: Nutzen Sie das Feature nur, wenn Sie es wirklich brauchen. Bildgenerierung erzeugt viele Tokens und ist damit vergleichsweise teuer. </w:t>
       </w:r>
     </w:p>
@@ -3128,7 +3795,7 @@
       <w:pPr>
         <w:pStyle w:val="berschrift2"/>
       </w:pPr>
-      <w:bookmarkStart w:id="12" w:name="_Toc203551310"/>
+      <w:bookmarkStart w:id="12" w:name="_Toc203651649"/>
       <w:r>
         <w:t>Favoriten</w:t>
       </w:r>
@@ -3245,8 +3912,9 @@
       <w:pPr>
         <w:pStyle w:val="berschrift2"/>
       </w:pPr>
-      <w:bookmarkStart w:id="13" w:name="_Toc203551311"/>
-      <w:r>
+      <w:bookmarkStart w:id="13" w:name="_Toc203651650"/>
+      <w:r>
+        <w:lastRenderedPageBreak/>
         <w:t>Historie</w:t>
       </w:r>
       <w:bookmarkEnd w:id="13"/>
@@ -3278,7 +3946,7 @@
       <w:pPr>
         <w:pStyle w:val="berschrift2"/>
       </w:pPr>
-      <w:bookmarkStart w:id="14" w:name="_Toc203551312"/>
+      <w:bookmarkStart w:id="14" w:name="_Toc203651651"/>
       <w:r>
         <w:t>PDF-Export</w:t>
       </w:r>
@@ -3291,7 +3959,6 @@
     </w:p>
     <w:p>
       <w:r>
-        <w:lastRenderedPageBreak/>
         <w:t>Wenn Sie auf die Schaltfläche klicken, wird der aktive Chat als PDF-Datei heruntergeladen.</w:t>
       </w:r>
     </w:p>
@@ -3299,7 +3966,7 @@
       <w:pPr>
         <w:pStyle w:val="berschrift2"/>
       </w:pPr>
-      <w:bookmarkStart w:id="15" w:name="_Toc203551313"/>
+      <w:bookmarkStart w:id="15" w:name="_Toc203651652"/>
       <w:proofErr w:type="spellStart"/>
       <w:r>
         <w:t>Wipe</w:t>
@@ -3352,7 +4019,7 @@
       <w:pPr>
         <w:pStyle w:val="berschrift2"/>
       </w:pPr>
-      <w:bookmarkStart w:id="16" w:name="_Toc203551314"/>
+      <w:bookmarkStart w:id="16" w:name="_Toc203651653"/>
       <w:r>
         <w:t>Neuer Dialog</w:t>
       </w:r>
@@ -3372,7 +4039,7 @@
       <w:pPr>
         <w:pStyle w:val="berschrift1"/>
       </w:pPr>
-      <w:bookmarkStart w:id="17" w:name="_Toc203551315"/>
+      <w:bookmarkStart w:id="17" w:name="_Toc203651654"/>
       <w:r>
         <w:lastRenderedPageBreak/>
         <w:t>Tipps und Tricks</w:t>
@@ -3551,10 +4218,12 @@
       <w:pPr>
         <w:pStyle w:val="berschrift1"/>
       </w:pPr>
+      <w:bookmarkStart w:id="18" w:name="_Toc203651655"/>
       <w:r>
         <w:lastRenderedPageBreak/>
         <w:t>Administration</w:t>
       </w:r>
+      <w:bookmarkEnd w:id="18"/>
     </w:p>
     <w:p>
       <w:r>
@@ -3625,9 +4294,11 @@
       <w:pPr>
         <w:pStyle w:val="berschrift2"/>
       </w:pPr>
+      <w:bookmarkStart w:id="19" w:name="_Toc203651656"/>
       <w:r>
         <w:t>Administration: Features</w:t>
       </w:r>
+      <w:bookmarkEnd w:id="19"/>
     </w:p>
     <w:p>
       <w:r>
@@ -3654,9 +4325,11 @@
       <w:pPr>
         <w:pStyle w:val="berschrift2"/>
       </w:pPr>
+      <w:bookmarkStart w:id="20" w:name="_Toc203651657"/>
       <w:r>
         <w:t>Administration: Knowledge Fields</w:t>
       </w:r>
+      <w:bookmarkEnd w:id="20"/>
     </w:p>
     <w:p>
       <w:r>
@@ -3674,10 +4347,7 @@
     </w:p>
     <w:p>
       <w:r>
-        <w:t xml:space="preserve">Die Qualität der Ergebnisse auf Fragen ist stark davon abhängig, wie gut es gelingt, die richtigen Informationen bereit zu stellen – entsprechend ist es sinnvoll, nicht alle Dokumente für alle Anwender freizugeben: </w:t>
-      </w:r>
-      <w:r>
-        <w:t xml:space="preserve">Anwender von </w:t>
+        <w:t xml:space="preserve">Die Qualität der Ergebnisse auf Fragen ist stark davon abhängig, wie gut es gelingt, die richtigen Informationen bereit zu stellen – entsprechend ist es sinnvoll, nicht alle Dokumente für alle Anwender freizugeben: Anwender von </w:t>
       </w:r>
       <w:proofErr w:type="spellStart"/>
       <w:r>
@@ -3685,19 +4355,7 @@
       </w:r>
       <w:proofErr w:type="spellEnd"/>
       <w:r>
-        <w:t xml:space="preserve"> </w:t>
-      </w:r>
-      <w:r>
-        <w:t xml:space="preserve">benötigen </w:t>
-      </w:r>
-      <w:r>
-        <w:t>keinen Zugriff auf Software4You Dokument</w:t>
-      </w:r>
-      <w:r>
-        <w:t>e, deren Bereitstellung würde nur die Qualität der Antworten beeinträchtigen</w:t>
-      </w:r>
-      <w:r>
-        <w:t>.</w:t>
+        <w:t xml:space="preserve"> benötigen keinen Zugriff auf Software4You Dokumente, deren Bereitstellung würde nur die Qualität der Antworten beeinträchtigen.</w:t>
       </w:r>
     </w:p>
     <w:p>
@@ -3745,9 +4403,11 @@
       <w:pPr>
         <w:pStyle w:val="berschrift2"/>
       </w:pPr>
+      <w:bookmarkStart w:id="21" w:name="_Toc203651658"/>
       <w:r>
         <w:t>Administration: Users</w:t>
       </w:r>
+      <w:bookmarkEnd w:id="21"/>
     </w:p>
     <w:p>
       <w:r>
@@ -3776,9 +4436,11 @@
       <w:pPr>
         <w:pStyle w:val="berschrift2"/>
       </w:pPr>
+      <w:bookmarkStart w:id="22" w:name="_Toc203651659"/>
       <w:r>
         <w:t>Administration: Logins</w:t>
       </w:r>
+      <w:bookmarkEnd w:id="22"/>
     </w:p>
     <w:p>
       <w:r>
@@ -3799,9 +4461,11 @@
       <w:pPr>
         <w:pStyle w:val="berschrift2"/>
       </w:pPr>
+      <w:bookmarkStart w:id="23" w:name="_Toc203651660"/>
       <w:r>
         <w:t>Administration: Questions</w:t>
       </w:r>
+      <w:bookmarkEnd w:id="23"/>
     </w:p>
     <w:p>
       <w:r>
@@ -3832,6 +4496,47 @@
       </w:r>
       <w:r>
         <w:t xml:space="preserve"> um die Anwendung zu verbessern.</w:t>
+      </w:r>
+    </w:p>
+    <w:p>
+      <w:r>
+        <w:t>Sie können die Daten mit der „Excel“ Schaltfläche als Excel Datei speichern.</w:t>
+      </w:r>
+    </w:p>
+    <w:p>
+      <w:r>
+        <w:t>Mit der Schaltfläche „Delete &gt;1 Year“ können Sie Daten, die älter als ein Jahr sind, aus der Log-Datenbank löschen.</w:t>
+      </w:r>
+    </w:p>
+    <w:p>
+      <w:pPr>
+        <w:pStyle w:val="berschrift2"/>
+      </w:pPr>
+      <w:bookmarkStart w:id="24" w:name="_Toc203651661"/>
+      <w:r>
+        <w:t xml:space="preserve">Administration: </w:t>
+      </w:r>
+      <w:proofErr w:type="spellStart"/>
+      <w:r>
+        <w:t>Faulty</w:t>
+      </w:r>
+      <w:proofErr w:type="spellEnd"/>
+      <w:r>
+        <w:t xml:space="preserve"> Code</w:t>
+      </w:r>
+      <w:bookmarkEnd w:id="24"/>
+    </w:p>
+    <w:p>
+      <w:r>
+        <w:t xml:space="preserve">Wenn der 4PLAN </w:t>
+      </w:r>
+      <w:proofErr w:type="spellStart"/>
+      <w:r>
+        <w:t>Everything</w:t>
+      </w:r>
+      <w:proofErr w:type="spellEnd"/>
+      <w:r>
+        <w:t xml:space="preserve"> Buddy bei der Generierung von Python Codes Fehler macht oder Code erzeugt, der nicht sicher ist, wird der Code protokolliert. Auch hier geht es darum, Informationen zu sammeln, mit denen wir die Anwendung verbessern können.</w:t>
       </w:r>
     </w:p>
     <w:p>
@@ -7013,30 +7718,6 @@
 </file>
 
 <file path=customXml/item1.xml><?xml version="1.0" encoding="utf-8"?>
-<b:Sources xmlns:b="http://schemas.openxmlformats.org/officeDocument/2006/bibliography" xmlns="http://schemas.openxmlformats.org/officeDocument/2006/bibliography" SelectedStyle="\APASixthEditionOfficeOnline.xsl" StyleName="APA" Version="6"/>
-</file>
-
-<file path=customXml/item2.xml><?xml version="1.0" encoding="utf-8"?>
-<p:properties xmlns:p="http://schemas.microsoft.com/office/2006/metadata/properties" xmlns:xsi="http://www.w3.org/2001/XMLSchema-instance" xmlns:pc="http://schemas.microsoft.com/office/infopath/2007/PartnerControls">
-  <documentManagement>
-    <TaxCatchAll xmlns="3813cbdb-d7bd-457a-aba1-60202bdee994" xsi:nil="true"/>
-    <lcf76f155ced4ddcb4097134ff3c332f xmlns="c12d018c-ed76-4505-91c1-1016dba2d756">
-      <Terms xmlns="http://schemas.microsoft.com/office/infopath/2007/PartnerControls"/>
-    </lcf76f155ced4ddcb4097134ff3c332f>
-  </documentManagement>
-</p:properties>
-</file>
-
-<file path=customXml/item3.xml><?xml version="1.0" encoding="utf-8"?>
-<?mso-contentType ?>
-<FormTemplates xmlns="http://schemas.microsoft.com/sharepoint/v3/contenttype/forms">
-  <Display>DocumentLibraryForm</Display>
-  <Edit>DocumentLibraryForm</Edit>
-  <New>DocumentLibraryForm</New>
-</FormTemplates>
-</file>
-
-<file path=customXml/item4.xml><?xml version="1.0" encoding="utf-8"?>
 <ct:contentTypeSchema xmlns:ct="http://schemas.microsoft.com/office/2006/metadata/contentType" xmlns:ma="http://schemas.microsoft.com/office/2006/metadata/properties/metaAttributes" ct:_="" ma:_="" ma:contentTypeName="Dokument" ma:contentTypeID="0x010100981E2550DC8BB949BA77AEBDE69BAC6B" ma:contentTypeVersion="17" ma:contentTypeDescription="Ein neues Dokument erstellen." ma:contentTypeScope="" ma:versionID="cbe047097f734f82632806efaf60917c">
   <xsd:schema xmlns:xsd="http://www.w3.org/2001/XMLSchema" xmlns:xs="http://www.w3.org/2001/XMLSchema" xmlns:p="http://schemas.microsoft.com/office/2006/metadata/properties" xmlns:ns2="c12d018c-ed76-4505-91c1-1016dba2d756" xmlns:ns3="3813cbdb-d7bd-457a-aba1-60202bdee994" targetNamespace="http://schemas.microsoft.com/office/2006/metadata/properties" ma:root="true" ma:fieldsID="4fa900ee6f5d5a91e50e36e6f4250273" ns2:_="" ns3:_="">
     <xsd:import namespace="c12d018c-ed76-4505-91c1-1016dba2d756"/>
@@ -7285,34 +7966,31 @@
 </ct:contentTypeSchema>
 </file>
 
-<file path=customXml/itemProps1.xml><?xml version="1.0" encoding="utf-8"?>
-<ds:datastoreItem xmlns:ds="http://schemas.openxmlformats.org/officeDocument/2006/customXml" ds:itemID="{50434641-B460-40E6-8508-32C3749E182A}">
-  <ds:schemaRefs>
-    <ds:schemaRef ds:uri="http://schemas.openxmlformats.org/officeDocument/2006/bibliography"/>
-  </ds:schemaRefs>
-</ds:datastoreItem>
+<file path=customXml/item2.xml><?xml version="1.0" encoding="utf-8"?>
+<?mso-contentType ?>
+<FormTemplates xmlns="http://schemas.microsoft.com/sharepoint/v3/contenttype/forms">
+  <Display>DocumentLibraryForm</Display>
+  <Edit>DocumentLibraryForm</Edit>
+  <New>DocumentLibraryForm</New>
+</FormTemplates>
 </file>
 
-<file path=customXml/itemProps2.xml><?xml version="1.0" encoding="utf-8"?>
-<ds:datastoreItem xmlns:ds="http://schemas.openxmlformats.org/officeDocument/2006/customXml" ds:itemID="{F02E6522-D1B4-412B-B3A2-8EA2483463A5}">
-  <ds:schemaRefs>
-    <ds:schemaRef ds:uri="http://schemas.microsoft.com/office/2006/metadata/properties"/>
-    <ds:schemaRef ds:uri="http://schemas.microsoft.com/office/infopath/2007/PartnerControls"/>
-    <ds:schemaRef ds:uri="3813cbdb-d7bd-457a-aba1-60202bdee994"/>
-    <ds:schemaRef ds:uri="c12d018c-ed76-4505-91c1-1016dba2d756"/>
-  </ds:schemaRefs>
-</ds:datastoreItem>
+<file path=customXml/item3.xml><?xml version="1.0" encoding="utf-8"?>
+<p:properties xmlns:p="http://schemas.microsoft.com/office/2006/metadata/properties" xmlns:xsi="http://www.w3.org/2001/XMLSchema-instance" xmlns:pc="http://schemas.microsoft.com/office/infopath/2007/PartnerControls">
+  <documentManagement>
+    <TaxCatchAll xmlns="3813cbdb-d7bd-457a-aba1-60202bdee994" xsi:nil="true"/>
+    <lcf76f155ced4ddcb4097134ff3c332f xmlns="c12d018c-ed76-4505-91c1-1016dba2d756">
+      <Terms xmlns="http://schemas.microsoft.com/office/infopath/2007/PartnerControls"/>
+    </lcf76f155ced4ddcb4097134ff3c332f>
+  </documentManagement>
+</p:properties>
 </file>
 
-<file path=customXml/itemProps3.xml><?xml version="1.0" encoding="utf-8"?>
-<ds:datastoreItem xmlns:ds="http://schemas.openxmlformats.org/officeDocument/2006/customXml" ds:itemID="{CD445531-D91A-4764-B65D-D20D9EF436E4}">
-  <ds:schemaRefs>
-    <ds:schemaRef ds:uri="http://schemas.microsoft.com/sharepoint/v3/contenttype/forms"/>
-  </ds:schemaRefs>
-</ds:datastoreItem>
+<file path=customXml/item4.xml><?xml version="1.0" encoding="utf-8"?>
+<b:Sources xmlns:b="http://schemas.openxmlformats.org/officeDocument/2006/bibliography" xmlns="http://schemas.openxmlformats.org/officeDocument/2006/bibliography" SelectedStyle="\APASixthEditionOfficeOnline.xsl" StyleName="APA" Version="6"/>
 </file>
 
-<file path=customXml/itemProps4.xml><?xml version="1.0" encoding="utf-8"?>
+<file path=customXml/itemProps1.xml><?xml version="1.0" encoding="utf-8"?>
 <ds:datastoreItem xmlns:ds="http://schemas.openxmlformats.org/officeDocument/2006/customXml" ds:itemID="{03F46C0D-B6A8-4095-924A-C565C73A4425}">
   <ds:schemaRefs>
     <ds:schemaRef ds:uri="http://schemas.microsoft.com/office/2006/metadata/contentType"/>
@@ -7329,4 +8007,31 @@
     <ds:schemaRef ds:uri="http://schemas.microsoft.com/internal/obd"/>
   </ds:schemaRefs>
 </ds:datastoreItem>
+</file>
+
+<file path=customXml/itemProps2.xml><?xml version="1.0" encoding="utf-8"?>
+<ds:datastoreItem xmlns:ds="http://schemas.openxmlformats.org/officeDocument/2006/customXml" ds:itemID="{CD445531-D91A-4764-B65D-D20D9EF436E4}">
+  <ds:schemaRefs>
+    <ds:schemaRef ds:uri="http://schemas.microsoft.com/sharepoint/v3/contenttype/forms"/>
+  </ds:schemaRefs>
+</ds:datastoreItem>
+</file>
+
+<file path=customXml/itemProps3.xml><?xml version="1.0" encoding="utf-8"?>
+<ds:datastoreItem xmlns:ds="http://schemas.openxmlformats.org/officeDocument/2006/customXml" ds:itemID="{F02E6522-D1B4-412B-B3A2-8EA2483463A5}">
+  <ds:schemaRefs>
+    <ds:schemaRef ds:uri="http://schemas.microsoft.com/office/2006/metadata/properties"/>
+    <ds:schemaRef ds:uri="http://schemas.microsoft.com/office/infopath/2007/PartnerControls"/>
+    <ds:schemaRef ds:uri="3813cbdb-d7bd-457a-aba1-60202bdee994"/>
+    <ds:schemaRef ds:uri="c12d018c-ed76-4505-91c1-1016dba2d756"/>
+  </ds:schemaRefs>
+</ds:datastoreItem>
+</file>
+
+<file path=customXml/itemProps4.xml><?xml version="1.0" encoding="utf-8"?>
+<ds:datastoreItem xmlns:ds="http://schemas.openxmlformats.org/officeDocument/2006/customXml" ds:itemID="{50434641-B460-40E6-8508-32C3749E182A}">
+  <ds:schemaRefs>
+    <ds:schemaRef ds:uri="http://schemas.openxmlformats.org/officeDocument/2006/bibliography"/>
+  </ds:schemaRefs>
+</ds:datastoreItem>
 </file>
</xml_diff>

<commit_message>
Update llm.py, documentation, and brain.png icon
</commit_message>
<xml_diff>
--- a/Documents/S4U & 4PLAN/4PLAN Everything Buddy.docx
+++ b/Documents/S4U & 4PLAN/4PLAN Everything Buddy.docx
@@ -2894,10 +2894,10 @@
     <w:p>
       <w:r>
         <w:drawing>
-          <wp:inline distT="0" distB="0" distL="0" distR="0" wp14:anchorId="223A317E" wp14:editId="6CBAA12F">
-            <wp:extent cx="5759450" cy="3928745"/>
-            <wp:effectExtent l="0" t="0" r="6350" b="0"/>
-            <wp:docPr id="1555595546" name="Grafik 1" descr="Ein Bild, das Text, Software, Screenshot enthält.&#10;&#10;KI-generierte Inhalte können fehlerhaft sein."/>
+          <wp:inline distT="0" distB="0" distL="0" distR="0" wp14:anchorId="22025D3C" wp14:editId="3ABBA855">
+            <wp:extent cx="5759450" cy="4032885"/>
+            <wp:effectExtent l="0" t="0" r="6350" b="5715"/>
+            <wp:docPr id="756345198" name="Grafik 1" descr="Ein Bild, das Text, Software, Multimedia-Software, Computersymbol enthält.&#10;&#10;KI-generierte Inhalte können fehlerhaft sein."/>
             <wp:cNvGraphicFramePr>
               <a:graphicFrameLocks xmlns:a="http://schemas.openxmlformats.org/drawingml/2006/main" noChangeAspect="1"/>
             </wp:cNvGraphicFramePr>
@@ -2905,7 +2905,7 @@
               <a:graphicData uri="http://schemas.openxmlformats.org/drawingml/2006/picture">
                 <pic:pic xmlns:pic="http://schemas.openxmlformats.org/drawingml/2006/picture">
                   <pic:nvPicPr>
-                    <pic:cNvPr id="1555595546" name="Grafik 1" descr="Ein Bild, das Text, Software, Screenshot enthält.&#10;&#10;KI-generierte Inhalte können fehlerhaft sein."/>
+                    <pic:cNvPr id="756345198" name="Grafik 1" descr="Ein Bild, das Text, Software, Multimedia-Software, Computersymbol enthält.&#10;&#10;KI-generierte Inhalte können fehlerhaft sein."/>
                     <pic:cNvPicPr/>
                   </pic:nvPicPr>
                   <pic:blipFill>
@@ -2917,7 +2917,7 @@
                   <pic:spPr>
                     <a:xfrm>
                       <a:off x="0" y="0"/>
-                      <a:ext cx="5759450" cy="3928745"/>
+                      <a:ext cx="5759450" cy="4032885"/>
                     </a:xfrm>
                     <a:prstGeom prst="rect">
                       <a:avLst/>
@@ -2933,9 +2933,6 @@
     <w:p>
       <w:r>
         <w:t>Über die „Hamburger“ Schaltfläche können Sie die Navigation ausklappen. Im ausgeklappten Modus haben Sie einen etwas einfacheren Zugriff auf die „Wissensgebiete“</w:t>
-      </w:r>
-      <w:r>
-        <w:t xml:space="preserve"> (Gehirn-Icon)</w:t>
       </w:r>
       <w:r>
         <w:t>.</w:t>
@@ -7718,6 +7715,15 @@
 </file>
 
 <file path=customXml/item1.xml><?xml version="1.0" encoding="utf-8"?>
+<?mso-contentType ?>
+<FormTemplates xmlns="http://schemas.microsoft.com/sharepoint/v3/contenttype/forms">
+  <Display>DocumentLibraryForm</Display>
+  <Edit>DocumentLibraryForm</Edit>
+  <New>DocumentLibraryForm</New>
+</FormTemplates>
+</file>
+
+<file path=customXml/item2.xml><?xml version="1.0" encoding="utf-8"?>
 <ct:contentTypeSchema xmlns:ct="http://schemas.microsoft.com/office/2006/metadata/contentType" xmlns:ma="http://schemas.microsoft.com/office/2006/metadata/properties/metaAttributes" ct:_="" ma:_="" ma:contentTypeName="Dokument" ma:contentTypeID="0x010100981E2550DC8BB949BA77AEBDE69BAC6B" ma:contentTypeVersion="17" ma:contentTypeDescription="Ein neues Dokument erstellen." ma:contentTypeScope="" ma:versionID="cbe047097f734f82632806efaf60917c">
   <xsd:schema xmlns:xsd="http://www.w3.org/2001/XMLSchema" xmlns:xs="http://www.w3.org/2001/XMLSchema" xmlns:p="http://schemas.microsoft.com/office/2006/metadata/properties" xmlns:ns2="c12d018c-ed76-4505-91c1-1016dba2d756" xmlns:ns3="3813cbdb-d7bd-457a-aba1-60202bdee994" targetNamespace="http://schemas.microsoft.com/office/2006/metadata/properties" ma:root="true" ma:fieldsID="4fa900ee6f5d5a91e50e36e6f4250273" ns2:_="" ns3:_="">
     <xsd:import namespace="c12d018c-ed76-4505-91c1-1016dba2d756"/>
@@ -7966,16 +7972,11 @@
 </ct:contentTypeSchema>
 </file>
 
-<file path=customXml/item2.xml><?xml version="1.0" encoding="utf-8"?>
-<?mso-contentType ?>
-<FormTemplates xmlns="http://schemas.microsoft.com/sharepoint/v3/contenttype/forms">
-  <Display>DocumentLibraryForm</Display>
-  <Edit>DocumentLibraryForm</Edit>
-  <New>DocumentLibraryForm</New>
-</FormTemplates>
+<file path=customXml/item3.xml><?xml version="1.0" encoding="utf-8"?>
+<b:Sources xmlns:b="http://schemas.openxmlformats.org/officeDocument/2006/bibliography" xmlns="http://schemas.openxmlformats.org/officeDocument/2006/bibliography" SelectedStyle="\APASixthEditionOfficeOnline.xsl" StyleName="APA" Version="6"/>
 </file>
 
-<file path=customXml/item3.xml><?xml version="1.0" encoding="utf-8"?>
+<file path=customXml/item4.xml><?xml version="1.0" encoding="utf-8"?>
 <p:properties xmlns:p="http://schemas.microsoft.com/office/2006/metadata/properties" xmlns:xsi="http://www.w3.org/2001/XMLSchema-instance" xmlns:pc="http://schemas.microsoft.com/office/infopath/2007/PartnerControls">
   <documentManagement>
     <TaxCatchAll xmlns="3813cbdb-d7bd-457a-aba1-60202bdee994" xsi:nil="true"/>
@@ -7986,11 +7987,15 @@
 </p:properties>
 </file>
 
-<file path=customXml/item4.xml><?xml version="1.0" encoding="utf-8"?>
-<b:Sources xmlns:b="http://schemas.openxmlformats.org/officeDocument/2006/bibliography" xmlns="http://schemas.openxmlformats.org/officeDocument/2006/bibliography" SelectedStyle="\APASixthEditionOfficeOnline.xsl" StyleName="APA" Version="6"/>
+<file path=customXml/itemProps1.xml><?xml version="1.0" encoding="utf-8"?>
+<ds:datastoreItem xmlns:ds="http://schemas.openxmlformats.org/officeDocument/2006/customXml" ds:itemID="{CD445531-D91A-4764-B65D-D20D9EF436E4}">
+  <ds:schemaRefs>
+    <ds:schemaRef ds:uri="http://schemas.microsoft.com/sharepoint/v3/contenttype/forms"/>
+  </ds:schemaRefs>
+</ds:datastoreItem>
 </file>
 
-<file path=customXml/itemProps1.xml><?xml version="1.0" encoding="utf-8"?>
+<file path=customXml/itemProps2.xml><?xml version="1.0" encoding="utf-8"?>
 <ds:datastoreItem xmlns:ds="http://schemas.openxmlformats.org/officeDocument/2006/customXml" ds:itemID="{03F46C0D-B6A8-4095-924A-C565C73A4425}">
   <ds:schemaRefs>
     <ds:schemaRef ds:uri="http://schemas.microsoft.com/office/2006/metadata/contentType"/>
@@ -8009,15 +8014,15 @@
 </ds:datastoreItem>
 </file>
 
-<file path=customXml/itemProps2.xml><?xml version="1.0" encoding="utf-8"?>
-<ds:datastoreItem xmlns:ds="http://schemas.openxmlformats.org/officeDocument/2006/customXml" ds:itemID="{CD445531-D91A-4764-B65D-D20D9EF436E4}">
+<file path=customXml/itemProps3.xml><?xml version="1.0" encoding="utf-8"?>
+<ds:datastoreItem xmlns:ds="http://schemas.openxmlformats.org/officeDocument/2006/customXml" ds:itemID="{50434641-B460-40E6-8508-32C3749E182A}">
   <ds:schemaRefs>
-    <ds:schemaRef ds:uri="http://schemas.microsoft.com/sharepoint/v3/contenttype/forms"/>
+    <ds:schemaRef ds:uri="http://schemas.openxmlformats.org/officeDocument/2006/bibliography"/>
   </ds:schemaRefs>
 </ds:datastoreItem>
 </file>
 
-<file path=customXml/itemProps3.xml><?xml version="1.0" encoding="utf-8"?>
+<file path=customXml/itemProps4.xml><?xml version="1.0" encoding="utf-8"?>
 <ds:datastoreItem xmlns:ds="http://schemas.openxmlformats.org/officeDocument/2006/customXml" ds:itemID="{F02E6522-D1B4-412B-B3A2-8EA2483463A5}">
   <ds:schemaRefs>
     <ds:schemaRef ds:uri="http://schemas.microsoft.com/office/2006/metadata/properties"/>
@@ -8026,12 +8031,4 @@
     <ds:schemaRef ds:uri="c12d018c-ed76-4505-91c1-1016dba2d756"/>
   </ds:schemaRefs>
 </ds:datastoreItem>
-</file>
-
-<file path=customXml/itemProps4.xml><?xml version="1.0" encoding="utf-8"?>
-<ds:datastoreItem xmlns:ds="http://schemas.openxmlformats.org/officeDocument/2006/customXml" ds:itemID="{50434641-B460-40E6-8508-32C3749E182A}">
-  <ds:schemaRefs>
-    <ds:schemaRef ds:uri="http://schemas.openxmlformats.org/officeDocument/2006/bibliography"/>
-  </ds:schemaRefs>
-</ds:datastoreItem>
 </file>
</xml_diff>